<commit_message>
Een bestand verwijderd was dubbel
</commit_message>
<xml_diff>
--- a/Project Fifa/project.docx
+++ b/Project Fifa/project.docx
@@ -1,6 +1,6 @@
 
 <file path=word/document.xml><?xml version="1.0" encoding="utf-8"?>
-<w:document xmlns:wpc="http://schemas.microsoft.com/office/word/2010/wordprocessingCanvas" xmlns:mc="http://schemas.openxmlformats.org/markup-compatibility/2006" xmlns:o="urn:schemas-microsoft-com:office:office" xmlns:r="http://schemas.openxmlformats.org/officeDocument/2006/relationships" xmlns:m="http://schemas.openxmlformats.org/officeDocument/2006/math" xmlns:v="urn:schemas-microsoft-com:vml" xmlns:wp14="http://schemas.microsoft.com/office/word/2010/wordprocessingDrawing" xmlns:wp="http://schemas.openxmlformats.org/drawingml/2006/wordprocessingDrawing" xmlns:w10="urn:schemas-microsoft-com:office:word" xmlns:w="http://schemas.openxmlformats.org/wordprocessingml/2006/main" xmlns:w14="http://schemas.microsoft.com/office/word/2010/wordml" xmlns:w15="http://schemas.microsoft.com/office/word/2012/wordml" xmlns:wpg="http://schemas.microsoft.com/office/word/2010/wordprocessingGroup" xmlns:wpi="http://schemas.microsoft.com/office/word/2010/wordprocessingInk" xmlns:wne="http://schemas.microsoft.com/office/word/2006/wordml" xmlns:wps="http://schemas.microsoft.com/office/word/2010/wordprocessingShape" mc:Ignorable="w14 w15 wp14">
+<w:document xmlns:wpc="http://schemas.microsoft.com/office/word/2010/wordprocessingCanvas" xmlns:mc="http://schemas.openxmlformats.org/markup-compatibility/2006" xmlns:o="urn:schemas-microsoft-com:office:office" xmlns:r="http://schemas.openxmlformats.org/officeDocument/2006/relationships" xmlns:m="http://schemas.openxmlformats.org/officeDocument/2006/math" xmlns:v="urn:schemas-microsoft-com:vml" xmlns:wp14="http://schemas.microsoft.com/office/word/2010/wordprocessingDrawing" xmlns:wp="http://schemas.openxmlformats.org/drawingml/2006/wordprocessingDrawing" xmlns:w10="urn:schemas-microsoft-com:office:word" xmlns:w="http://schemas.openxmlformats.org/wordprocessingml/2006/main" xmlns:w14="http://schemas.microsoft.com/office/word/2010/wordml" xmlns:wpg="http://schemas.microsoft.com/office/word/2010/wordprocessingGroup" xmlns:wpi="http://schemas.microsoft.com/office/word/2010/wordprocessingInk" xmlns:wne="http://schemas.microsoft.com/office/word/2006/wordml" xmlns:wps="http://schemas.microsoft.com/office/word/2010/wordprocessingShape" mc:Ignorable="w14 wp14">
   <w:body>
     <w:p>
       <w:pPr>
@@ -9,12 +9,50 @@
           <w:lang w:val="nl-NL"/>
         </w:rPr>
       </w:pPr>
-      <w:r>
-        <w:rPr>
-          <w:lang w:val="nl-NL"/>
-        </w:rPr>
-        <w:t>Fifa: developers edition !</w:t>
-      </w:r>
+      <w:proofErr w:type="spellStart"/>
+      <w:r>
+        <w:rPr>
+          <w:lang w:val="nl-NL"/>
+        </w:rPr>
+        <w:t>Fifa</w:t>
+      </w:r>
+      <w:proofErr w:type="spellEnd"/>
+      <w:r>
+        <w:rPr>
+          <w:lang w:val="nl-NL"/>
+        </w:rPr>
+        <w:t xml:space="preserve">: </w:t>
+      </w:r>
+      <w:proofErr w:type="spellStart"/>
+      <w:r>
+        <w:rPr>
+          <w:lang w:val="nl-NL"/>
+        </w:rPr>
+        <w:t>developers</w:t>
+      </w:r>
+      <w:proofErr w:type="spellEnd"/>
+      <w:r>
+        <w:rPr>
+          <w:lang w:val="nl-NL"/>
+        </w:rPr>
+        <w:t xml:space="preserve"> </w:t>
+      </w:r>
+      <w:proofErr w:type="spellStart"/>
+      <w:proofErr w:type="gramStart"/>
+      <w:r>
+        <w:rPr>
+          <w:lang w:val="nl-NL"/>
+        </w:rPr>
+        <w:t>edition</w:t>
+      </w:r>
+      <w:proofErr w:type="spellEnd"/>
+      <w:r>
+        <w:rPr>
+          <w:lang w:val="nl-NL"/>
+        </w:rPr>
+        <w:t xml:space="preserve"> !</w:t>
+      </w:r>
+      <w:proofErr w:type="gramEnd"/>
     </w:p>
     <w:p>
       <w:pPr>
@@ -23,12 +61,14 @@
           <w:lang w:val="nl-NL"/>
         </w:rPr>
       </w:pPr>
+      <w:proofErr w:type="spellStart"/>
       <w:r>
         <w:rPr>
           <w:rStyle w:val="Subtielebenadrukking"/>
         </w:rPr>
         <w:t>Projectdocumentatie</w:t>
       </w:r>
+      <w:proofErr w:type="spellEnd"/>
     </w:p>
     <w:p>
       <w:r>
@@ -414,7 +454,33 @@
         <w:rPr>
           <w:lang w:val="nl-NL"/>
         </w:rPr>
-        <w:t>Na wat tutorials, een adventure game en een programma om mee te gokken is het nu tijd dat jullie eens in beweging gaan komen. Letterlijk! Wat gaan we doen? We gaan voetballen. Echt? Ja echt!! Dit gaan we doen in toernooi vorm net als bij een EK of WK. Voordat we daadwerkelijk kunnen gaan spelen moeten we natuurlijk wel iets hebben om dit bij te gaan houden. Hiervoor gaan we dan ook een programma schrijven dat dit doet. Voor APO wordt dit een applicatie(EXE) met een database. Voor MED + GEO wordt dit een web applicatie met database die dit doet.</w:t>
+        <w:t>Na w</w:t>
+      </w:r>
+      <w:r>
+        <w:rPr>
+          <w:lang w:val="nl-NL"/>
+        </w:rPr>
+        <w:t>at</w:t>
+      </w:r>
+      <w:r>
+        <w:rPr>
+          <w:lang w:val="nl-NL"/>
+        </w:rPr>
+        <w:t xml:space="preserve"> tutorials, een adventure game en een programma om mee te gokken is het nu tijd dat jullie eens in beweging gaan komen. Letterlijk! Wat gaan we doen? We gaan voetballen. Echt? Ja echt</w:t>
+      </w:r>
+      <w:proofErr w:type="gramStart"/>
+      <w:r>
+        <w:rPr>
+          <w:lang w:val="nl-NL"/>
+        </w:rPr>
+        <w:t>!!</w:t>
+      </w:r>
+      <w:proofErr w:type="gramEnd"/>
+      <w:r>
+        <w:rPr>
+          <w:lang w:val="nl-NL"/>
+        </w:rPr>
+        <w:t xml:space="preserve"> Dit gaan we doen in toernooi vorm net als bij een EK of WK. Voordat we daadwerkelijk kunnen gaan spelen moeten we natuurlijk wel iets hebben om dit bij te gaan houden. Hiervoor gaan we dan ook een programma schrijven dat dit doet. Voor APO wordt dit een applicatie(EXE) met een database. Voor MED + GEO wordt dit een web applicatie met database die dit doet.</w:t>
       </w:r>
     </w:p>
     <w:p>
@@ -466,7 +532,21 @@
         <w:rPr>
           <w:lang w:val="nl-NL"/>
         </w:rPr>
-        <w:t>En dan is het eindelijk tijd om te gaan spelen. De laatste dag van de laatste schoolweek is het dan aan jullie om te zorgen dat je sportkleren bij hebt en sportschoenen en dan gaan jullie voor de FIFA Developers Trophy! Wij gaan zorgen voor een schema voor scheidsrechters en voor degene die de resultaten invullen. Wij zorgen ook voor de indeling van de voetbalteams.</w:t>
+        <w:t xml:space="preserve">En dan is </w:t>
+      </w:r>
+      <w:proofErr w:type="gramStart"/>
+      <w:r>
+        <w:rPr>
+          <w:lang w:val="nl-NL"/>
+        </w:rPr>
+        <w:t>het</w:t>
+      </w:r>
+      <w:proofErr w:type="gramEnd"/>
+      <w:r>
+        <w:rPr>
+          <w:lang w:val="nl-NL"/>
+        </w:rPr>
+        <w:t xml:space="preserve"> eindelijk tijd om te gaan spelen. De laatste dag van de laatste schoolweek is het dan aan jullie om te zorgen dat je sportkleren bij hebt en sportschoenen en dan gaan jullie voor de FIFA Developers Trophy! Wij gaan zorgen voor een schema voor scheidsrechters en voor degene die de resultaten invullen. Wij zorgen ook voor de indeling van de voetbalteams.</w:t>
       </w:r>
     </w:p>
     <w:p>
@@ -554,11 +634,13 @@
         <w:pStyle w:val="Kop1"/>
       </w:pPr>
       <w:bookmarkStart w:id="1" w:name="_Toc384727213"/>
+      <w:proofErr w:type="spellStart"/>
       <w:r>
         <w:lastRenderedPageBreak/>
         <w:t>Peilingslijst</w:t>
       </w:r>
       <w:bookmarkEnd w:id="1"/>
+      <w:proofErr w:type="spellEnd"/>
     </w:p>
     <w:p/>
     <w:p>
@@ -567,12 +649,14 @@
           <w:b/>
         </w:rPr>
       </w:pPr>
+      <w:proofErr w:type="spellStart"/>
       <w:r>
         <w:rPr>
           <w:b/>
         </w:rPr>
         <w:t>Algemeen</w:t>
       </w:r>
+      <w:proofErr w:type="spellEnd"/>
     </w:p>
     <w:p>
       <w:pPr>
@@ -582,9 +666,11 @@
           <w:numId w:val="3"/>
         </w:numPr>
       </w:pPr>
+      <w:proofErr w:type="spellStart"/>
       <w:r>
         <w:t>Conventierapport</w:t>
       </w:r>
+      <w:proofErr w:type="spellEnd"/>
     </w:p>
     <w:p>
       <w:pPr>
@@ -594,12 +680,14 @@
           <w:numId w:val="3"/>
         </w:numPr>
       </w:pPr>
+      <w:proofErr w:type="spellStart"/>
       <w:r>
         <w:t>B</w:t>
       </w:r>
       <w:r>
         <w:t>ereikbaarheidslijst</w:t>
       </w:r>
+      <w:proofErr w:type="spellEnd"/>
     </w:p>
     <w:p>
       <w:pPr>
@@ -610,8 +698,13 @@
         </w:numPr>
       </w:pPr>
       <w:r>
-        <w:t>Plan van aanpak</w:t>
-      </w:r>
+        <w:t xml:space="preserve">Plan van </w:t>
+      </w:r>
+      <w:proofErr w:type="spellStart"/>
+      <w:r>
+        <w:t>aanpak</w:t>
+      </w:r>
+      <w:proofErr w:type="spellEnd"/>
       <w:r>
         <w:t xml:space="preserve"> light met</w:t>
       </w:r>
@@ -624,8 +717,13 @@
           <w:numId w:val="3"/>
         </w:numPr>
       </w:pPr>
-      <w:r>
-        <w:t>Doelstellingen (SMART)</w:t>
+      <w:proofErr w:type="spellStart"/>
+      <w:r>
+        <w:t>Doelstellingen</w:t>
+      </w:r>
+      <w:proofErr w:type="spellEnd"/>
+      <w:r>
+        <w:t xml:space="preserve"> (SMART)</w:t>
       </w:r>
     </w:p>
     <w:p>
@@ -648,9 +746,19 @@
           <w:numId w:val="3"/>
         </w:numPr>
       </w:pPr>
-      <w:r>
-        <w:t>Projectgrenzen / Randvoorwaarden</w:t>
-      </w:r>
+      <w:proofErr w:type="spellStart"/>
+      <w:r>
+        <w:t>Projectgrenzen</w:t>
+      </w:r>
+      <w:proofErr w:type="spellEnd"/>
+      <w:r>
+        <w:t xml:space="preserve"> / </w:t>
+      </w:r>
+      <w:proofErr w:type="spellStart"/>
+      <w:r>
+        <w:t>Randvoorwaarden</w:t>
+      </w:r>
+      <w:proofErr w:type="spellEnd"/>
     </w:p>
     <w:p>
       <w:pPr>
@@ -678,9 +786,11 @@
           <w:numId w:val="3"/>
         </w:numPr>
       </w:pPr>
+      <w:proofErr w:type="spellStart"/>
       <w:r>
         <w:t>Kwaliteit</w:t>
       </w:r>
+      <w:proofErr w:type="spellEnd"/>
     </w:p>
     <w:p>
       <w:pPr>
@@ -690,9 +800,11 @@
           <w:numId w:val="3"/>
         </w:numPr>
       </w:pPr>
+      <w:proofErr w:type="spellStart"/>
       <w:r>
         <w:t>Risico’s</w:t>
       </w:r>
+      <w:proofErr w:type="spellEnd"/>
     </w:p>
     <w:p>
       <w:pPr>
@@ -702,14 +814,24 @@
           <w:numId w:val="3"/>
         </w:numPr>
       </w:pPr>
+      <w:proofErr w:type="spellStart"/>
       <w:r>
         <w:t>L</w:t>
       </w:r>
       <w:r>
         <w:t>ogboek</w:t>
       </w:r>
-      <w:r>
-        <w:t xml:space="preserve"> gedurende project</w:t>
+      <w:proofErr w:type="spellEnd"/>
+      <w:r>
+        <w:t xml:space="preserve"> </w:t>
+      </w:r>
+      <w:proofErr w:type="spellStart"/>
+      <w:r>
+        <w:t>gedurende</w:t>
+      </w:r>
+      <w:proofErr w:type="spellEnd"/>
+      <w:r>
+        <w:t xml:space="preserve"> project</w:t>
       </w:r>
     </w:p>
     <w:p>
@@ -720,9 +842,11 @@
           <w:numId w:val="3"/>
         </w:numPr>
       </w:pPr>
+      <w:proofErr w:type="spellStart"/>
       <w:r>
         <w:t>Rolverdeling</w:t>
       </w:r>
+      <w:proofErr w:type="spellEnd"/>
     </w:p>
     <w:p>
       <w:pPr>
@@ -762,9 +886,19 @@
           <w:b/>
         </w:rPr>
       </w:pPr>
-      <w:r>
-        <w:t>Schetsen van applicatie</w:t>
-      </w:r>
+      <w:proofErr w:type="spellStart"/>
+      <w:r>
+        <w:t>Schetsen</w:t>
+      </w:r>
+      <w:proofErr w:type="spellEnd"/>
+      <w:r>
+        <w:t xml:space="preserve"> van </w:t>
+      </w:r>
+      <w:proofErr w:type="spellStart"/>
+      <w:r>
+        <w:t>applicatie</w:t>
+      </w:r>
+      <w:proofErr w:type="spellEnd"/>
     </w:p>
     <w:p>
       <w:pPr>
@@ -775,8 +909,13 @@
         </w:numPr>
       </w:pPr>
       <w:r>
-        <w:t>Prototypes op basis van schetsen</w:t>
-      </w:r>
+        <w:t xml:space="preserve">Prototypes op basis van </w:t>
+      </w:r>
+      <w:proofErr w:type="spellStart"/>
+      <w:r>
+        <w:t>schetsen</w:t>
+      </w:r>
+      <w:proofErr w:type="spellEnd"/>
     </w:p>
     <w:p>
       <w:pPr>
@@ -848,6 +987,7 @@
           <w:lang w:val="nl-NL"/>
         </w:rPr>
       </w:pPr>
+      <w:proofErr w:type="gramStart"/>
       <w:r>
         <w:rPr>
           <w:b/>
@@ -855,6 +995,7 @@
         </w:rPr>
         <w:t>Research</w:t>
       </w:r>
+      <w:proofErr w:type="gramEnd"/>
     </w:p>
     <w:p>
       <w:pPr>
@@ -882,12 +1023,21 @@
           <w:lang w:val="nl-NL"/>
         </w:rPr>
       </w:pPr>
-      <w:r>
-        <w:rPr>
-          <w:b/>
-          <w:lang w:val="nl-NL"/>
-        </w:rPr>
-        <w:t>Volbrengen applicatie</w:t>
+      <w:proofErr w:type="gramStart"/>
+      <w:r>
+        <w:rPr>
+          <w:b/>
+          <w:lang w:val="nl-NL"/>
+        </w:rPr>
+        <w:t>Volbrengen</w:t>
+      </w:r>
+      <w:proofErr w:type="gramEnd"/>
+      <w:r>
+        <w:rPr>
+          <w:b/>
+          <w:lang w:val="nl-NL"/>
+        </w:rPr>
+        <w:t xml:space="preserve"> applicatie</w:t>
       </w:r>
     </w:p>
     <w:p>
@@ -1051,8 +1201,16 @@
         <w:rPr>
           <w:lang w:val="nl-NL"/>
         </w:rPr>
-        <w:t>Technisch testplan</w:t>
-      </w:r>
+        <w:t xml:space="preserve">Technisch </w:t>
+      </w:r>
+      <w:proofErr w:type="spellStart"/>
+      <w:r>
+        <w:rPr>
+          <w:lang w:val="nl-NL"/>
+        </w:rPr>
+        <w:t>testplan</w:t>
+      </w:r>
+      <w:proofErr w:type="spellEnd"/>
     </w:p>
     <w:p>
       <w:pPr>
@@ -1272,14 +1430,36 @@
         <w:rPr>
           <w:lang w:val="nl-NL"/>
         </w:rPr>
-        <w:t>Datamodel d</w:t>
-      </w:r>
-      <w:r>
-        <w:rPr>
-          <w:lang w:val="nl-NL"/>
-        </w:rPr>
-        <w:t>atabase  op basis van wireframes</w:t>
-      </w:r>
+        <w:t xml:space="preserve">Datamodel </w:t>
+      </w:r>
+      <w:proofErr w:type="gramStart"/>
+      <w:r>
+        <w:rPr>
+          <w:lang w:val="nl-NL"/>
+        </w:rPr>
+        <w:t>d</w:t>
+      </w:r>
+      <w:r>
+        <w:rPr>
+          <w:lang w:val="nl-NL"/>
+        </w:rPr>
+        <w:t xml:space="preserve">atabase  </w:t>
+      </w:r>
+      <w:proofErr w:type="gramEnd"/>
+      <w:r>
+        <w:rPr>
+          <w:lang w:val="nl-NL"/>
+        </w:rPr>
+        <w:t xml:space="preserve">op basis van </w:t>
+      </w:r>
+      <w:proofErr w:type="spellStart"/>
+      <w:r>
+        <w:rPr>
+          <w:lang w:val="nl-NL"/>
+        </w:rPr>
+        <w:t>wireframes</w:t>
+      </w:r>
+      <w:proofErr w:type="spellEnd"/>
     </w:p>
     <w:p>
       <w:pPr>
@@ -1296,7 +1476,21 @@
         <w:rPr>
           <w:lang w:val="nl-NL"/>
         </w:rPr>
-        <w:t>Onderzoeksrapport naar streamingdiensten en gebruik hier van</w:t>
+        <w:t xml:space="preserve">Onderzoeksrapport naar </w:t>
+      </w:r>
+      <w:proofErr w:type="spellStart"/>
+      <w:r>
+        <w:rPr>
+          <w:lang w:val="nl-NL"/>
+        </w:rPr>
+        <w:t>streamingdiensten</w:t>
+      </w:r>
+      <w:proofErr w:type="spellEnd"/>
+      <w:r>
+        <w:rPr>
+          <w:lang w:val="nl-NL"/>
+        </w:rPr>
+        <w:t xml:space="preserve"> en gebruik hier van</w:t>
       </w:r>
     </w:p>
     <w:p>
@@ -1307,9 +1501,35 @@
           <w:numId w:val="3"/>
         </w:numPr>
       </w:pPr>
-      <w:r>
-        <w:t>Uitgewerkte pouleschema + wedstrijdschema op papier</w:t>
-      </w:r>
+      <w:proofErr w:type="spellStart"/>
+      <w:r>
+        <w:t>Uitgewerkte</w:t>
+      </w:r>
+      <w:proofErr w:type="spellEnd"/>
+      <w:r>
+        <w:t xml:space="preserve"> </w:t>
+      </w:r>
+      <w:proofErr w:type="spellStart"/>
+      <w:r>
+        <w:t>pouleschema</w:t>
+      </w:r>
+      <w:proofErr w:type="spellEnd"/>
+      <w:r>
+        <w:t xml:space="preserve"> + </w:t>
+      </w:r>
+      <w:proofErr w:type="spellStart"/>
+      <w:r>
+        <w:t>wedstrijdschema</w:t>
+      </w:r>
+      <w:proofErr w:type="spellEnd"/>
+      <w:r>
+        <w:t xml:space="preserve"> op </w:t>
+      </w:r>
+      <w:proofErr w:type="spellStart"/>
+      <w:r>
+        <w:t>papier</w:t>
+      </w:r>
+      <w:proofErr w:type="spellEnd"/>
     </w:p>
     <w:p>
       <w:pPr>
@@ -1381,12 +1601,38 @@
           <w:b/>
         </w:rPr>
       </w:pPr>
+      <w:proofErr w:type="spellStart"/>
       <w:r>
         <w:t>A</w:t>
       </w:r>
       <w:r>
-        <w:t>dviesvoorstel voor optimalisatie applicatie</w:t>
-      </w:r>
+        <w:t>dviesvoorstel</w:t>
+      </w:r>
+      <w:proofErr w:type="spellEnd"/>
+      <w:r>
+        <w:t xml:space="preserve"> </w:t>
+      </w:r>
+      <w:proofErr w:type="spellStart"/>
+      <w:r>
+        <w:t>voor</w:t>
+      </w:r>
+      <w:proofErr w:type="spellEnd"/>
+      <w:r>
+        <w:t xml:space="preserve"> </w:t>
+      </w:r>
+      <w:proofErr w:type="spellStart"/>
+      <w:r>
+        <w:t>optimalisatie</w:t>
+      </w:r>
+      <w:proofErr w:type="spellEnd"/>
+      <w:r>
+        <w:t xml:space="preserve"> </w:t>
+      </w:r>
+      <w:proofErr w:type="spellStart"/>
+      <w:r>
+        <w:t>applicatie</w:t>
+      </w:r>
+      <w:proofErr w:type="spellEnd"/>
     </w:p>
     <w:p>
       <w:pPr>
@@ -1428,18 +1674,28 @@
         </w:rPr>
         <w:t xml:space="preserve">1e </w:t>
       </w:r>
+      <w:proofErr w:type="spellStart"/>
       <w:r>
         <w:rPr>
           <w:b/>
         </w:rPr>
         <w:t>Optimalisatie</w:t>
       </w:r>
-      <w:r>
-        <w:rPr>
-          <w:b/>
-        </w:rPr>
-        <w:t xml:space="preserve"> ronde</w:t>
-      </w:r>
+      <w:proofErr w:type="spellEnd"/>
+      <w:r>
+        <w:rPr>
+          <w:b/>
+        </w:rPr>
+        <w:t xml:space="preserve"> </w:t>
+      </w:r>
+      <w:proofErr w:type="spellStart"/>
+      <w:r>
+        <w:rPr>
+          <w:b/>
+        </w:rPr>
+        <w:t>ronde</w:t>
+      </w:r>
+      <w:proofErr w:type="spellEnd"/>
     </w:p>
     <w:p>
       <w:pPr>
@@ -1460,9 +1716,35 @@
           <w:b/>
         </w:rPr>
       </w:pPr>
-      <w:r>
-        <w:t>Doorvoeren van voorstellen uit optimalisatie</w:t>
-      </w:r>
+      <w:proofErr w:type="spellStart"/>
+      <w:r>
+        <w:t>Doorvoeren</w:t>
+      </w:r>
+      <w:proofErr w:type="spellEnd"/>
+      <w:r>
+        <w:t xml:space="preserve"> van </w:t>
+      </w:r>
+      <w:proofErr w:type="spellStart"/>
+      <w:r>
+        <w:t>voorstellen</w:t>
+      </w:r>
+      <w:proofErr w:type="spellEnd"/>
+      <w:r>
+        <w:t xml:space="preserve"> </w:t>
+      </w:r>
+      <w:proofErr w:type="spellStart"/>
+      <w:r>
+        <w:t>uit</w:t>
+      </w:r>
+      <w:proofErr w:type="spellEnd"/>
+      <w:r>
+        <w:t xml:space="preserve"> </w:t>
+      </w:r>
+      <w:proofErr w:type="spellStart"/>
+      <w:r>
+        <w:t>optimalisatie</w:t>
+      </w:r>
+      <w:proofErr w:type="spellEnd"/>
     </w:p>
     <w:p>
       <w:pPr>
@@ -1475,9 +1757,19 @@
           <w:b/>
         </w:rPr>
       </w:pPr>
-      <w:r>
-        <w:t>Invoeren van validatiescripts</w:t>
-      </w:r>
+      <w:proofErr w:type="spellStart"/>
+      <w:r>
+        <w:t>Invoeren</w:t>
+      </w:r>
+      <w:proofErr w:type="spellEnd"/>
+      <w:r>
+        <w:t xml:space="preserve"> van </w:t>
+      </w:r>
+      <w:proofErr w:type="spellStart"/>
+      <w:r>
+        <w:t>validatiescripts</w:t>
+      </w:r>
+      <w:proofErr w:type="spellEnd"/>
     </w:p>
     <w:p>
       <w:pPr>
@@ -1491,8 +1783,21 @@
         </w:rPr>
       </w:pPr>
       <w:r>
-        <w:t>Script invoeren scores in spelerstabel</w:t>
-      </w:r>
+        <w:t xml:space="preserve">Script </w:t>
+      </w:r>
+      <w:proofErr w:type="spellStart"/>
+      <w:r>
+        <w:t>invoeren</w:t>
+      </w:r>
+      <w:proofErr w:type="spellEnd"/>
+      <w:r>
+        <w:t xml:space="preserve"> scores in </w:t>
+      </w:r>
+      <w:proofErr w:type="spellStart"/>
+      <w:r>
+        <w:t>spelerstabel</w:t>
+      </w:r>
+      <w:proofErr w:type="spellEnd"/>
     </w:p>
     <w:p>
       <w:pPr>
@@ -1505,28 +1810,40 @@
           <w:b/>
         </w:rPr>
       </w:pPr>
-      <w:r>
-        <w:t>Invoeren van finalewedstrijden</w:t>
-      </w:r>
-    </w:p>
-    <w:p>
-      <w:pPr>
-        <w:pStyle w:val="Lijstalinea"/>
-      </w:pPr>
-    </w:p>
-    <w:p>
-      <w:pPr>
-        <w:pStyle w:val="Lijstalinea"/>
-        <w:rPr>
-          <w:b/>
-        </w:rPr>
-      </w:pPr>
+      <w:proofErr w:type="spellStart"/>
+      <w:r>
+        <w:t>Invoeren</w:t>
+      </w:r>
+      <w:proofErr w:type="spellEnd"/>
+      <w:r>
+        <w:t xml:space="preserve"> van </w:t>
+      </w:r>
+      <w:proofErr w:type="spellStart"/>
+      <w:r>
+        <w:t>finalewedstrijden</w:t>
+      </w:r>
+      <w:proofErr w:type="spellEnd"/>
+    </w:p>
+    <w:p>
+      <w:pPr>
+        <w:pStyle w:val="Lijstalinea"/>
+      </w:pPr>
+    </w:p>
+    <w:p>
+      <w:pPr>
+        <w:pStyle w:val="Lijstalinea"/>
+        <w:rPr>
+          <w:b/>
+        </w:rPr>
+      </w:pPr>
+      <w:proofErr w:type="spellStart"/>
       <w:r>
         <w:rPr>
           <w:b/>
         </w:rPr>
         <w:t>Testen</w:t>
       </w:r>
+      <w:proofErr w:type="spellEnd"/>
     </w:p>
     <w:p>
       <w:pPr>
@@ -1539,9 +1856,19 @@
           <w:b/>
         </w:rPr>
       </w:pPr>
-      <w:r>
-        <w:t>Acceptatietest applicatie</w:t>
-      </w:r>
+      <w:proofErr w:type="spellStart"/>
+      <w:r>
+        <w:t>Acceptatietest</w:t>
+      </w:r>
+      <w:proofErr w:type="spellEnd"/>
+      <w:r>
+        <w:t xml:space="preserve"> </w:t>
+      </w:r>
+      <w:proofErr w:type="spellStart"/>
+      <w:r>
+        <w:t>applicatie</w:t>
+      </w:r>
+      <w:proofErr w:type="spellEnd"/>
     </w:p>
     <w:p>
       <w:pPr>
@@ -1554,8 +1881,13 @@
           <w:b/>
         </w:rPr>
       </w:pPr>
-      <w:r>
-        <w:t>Uitvoeren test</w:t>
+      <w:proofErr w:type="spellStart"/>
+      <w:r>
+        <w:t>Uitvoeren</w:t>
+      </w:r>
+      <w:proofErr w:type="spellEnd"/>
+      <w:r>
+        <w:t xml:space="preserve"> test</w:t>
       </w:r>
     </w:p>
     <w:p>
@@ -1569,11 +1901,19 @@
           <w:b/>
         </w:rPr>
       </w:pPr>
-      <w:r>
-        <w:t>Testverslag applicatie</w:t>
-      </w:r>
-      <w:bookmarkStart w:id="2" w:name="_GoBack"/>
-      <w:bookmarkEnd w:id="2"/>
+      <w:proofErr w:type="spellStart"/>
+      <w:r>
+        <w:t>Testverslag</w:t>
+      </w:r>
+      <w:proofErr w:type="spellEnd"/>
+      <w:r>
+        <w:t xml:space="preserve"> </w:t>
+      </w:r>
+      <w:proofErr w:type="spellStart"/>
+      <w:r>
+        <w:t>applicatie</w:t>
+      </w:r>
+      <w:proofErr w:type="spellEnd"/>
     </w:p>
     <w:p>
       <w:pPr>
@@ -1586,28 +1926,35 @@
           <w:b/>
         </w:rPr>
       </w:pPr>
-      <w:r>
-        <w:t>Testrapport streaming</w:t>
-      </w:r>
-    </w:p>
-    <w:p>
-      <w:pPr>
-        <w:pStyle w:val="Lijstalinea"/>
-      </w:pPr>
-    </w:p>
-    <w:p>
-      <w:pPr>
-        <w:pStyle w:val="Lijstalinea"/>
-        <w:rPr>
-          <w:b/>
-        </w:rPr>
-      </w:pPr>
+      <w:proofErr w:type="spellStart"/>
+      <w:r>
+        <w:t>Testrapport</w:t>
+      </w:r>
+      <w:proofErr w:type="spellEnd"/>
+      <w:r>
+        <w:t xml:space="preserve"> streaming</w:t>
+      </w:r>
+    </w:p>
+    <w:p>
+      <w:pPr>
+        <w:pStyle w:val="Lijstalinea"/>
+      </w:pPr>
+    </w:p>
+    <w:p>
+      <w:pPr>
+        <w:pStyle w:val="Lijstalinea"/>
+        <w:rPr>
+          <w:b/>
+        </w:rPr>
+      </w:pPr>
+      <w:proofErr w:type="spellStart"/>
       <w:r>
         <w:rPr>
           <w:b/>
         </w:rPr>
         <w:t>Presentatie</w:t>
       </w:r>
+      <w:proofErr w:type="spellEnd"/>
     </w:p>
     <w:p>
       <w:pPr>
@@ -1617,8 +1964,13 @@
           <w:numId w:val="3"/>
         </w:numPr>
       </w:pPr>
-      <w:r>
-        <w:t>Oplevering project</w:t>
+      <w:proofErr w:type="spellStart"/>
+      <w:r>
+        <w:t>Oplevering</w:t>
+      </w:r>
+      <w:proofErr w:type="spellEnd"/>
+      <w:r>
+        <w:t xml:space="preserve"> project</w:t>
       </w:r>
     </w:p>
     <w:p>
@@ -1632,8 +1984,30 @@
         <w:rPr>
           <w:b/>
         </w:rPr>
-        <w:t>2e optimalisatie ronde</w:t>
-      </w:r>
+        <w:t xml:space="preserve">2e </w:t>
+      </w:r>
+      <w:proofErr w:type="spellStart"/>
+      <w:r>
+        <w:rPr>
+          <w:b/>
+        </w:rPr>
+        <w:t>optimalisatie</w:t>
+      </w:r>
+      <w:proofErr w:type="spellEnd"/>
+      <w:r>
+        <w:rPr>
+          <w:b/>
+        </w:rPr>
+        <w:t xml:space="preserve"> </w:t>
+      </w:r>
+      <w:proofErr w:type="spellStart"/>
+      <w:r>
+        <w:rPr>
+          <w:b/>
+        </w:rPr>
+        <w:t>ronde</w:t>
+      </w:r>
+      <w:proofErr w:type="spellEnd"/>
     </w:p>
     <w:p>
       <w:pPr>
@@ -1647,8 +2021,29 @@
         </w:rPr>
       </w:pPr>
       <w:r>
-        <w:t xml:space="preserve"> Optimaliseren van gekozen applicatie</w:t>
-      </w:r>
+        <w:t xml:space="preserve"> </w:t>
+      </w:r>
+      <w:proofErr w:type="spellStart"/>
+      <w:r>
+        <w:t>Optimaliseren</w:t>
+      </w:r>
+      <w:proofErr w:type="spellEnd"/>
+      <w:r>
+        <w:t xml:space="preserve"> van </w:t>
+      </w:r>
+      <w:proofErr w:type="spellStart"/>
+      <w:r>
+        <w:t>gekozen</w:t>
+      </w:r>
+      <w:proofErr w:type="spellEnd"/>
+      <w:r>
+        <w:t xml:space="preserve"> </w:t>
+      </w:r>
+      <w:proofErr w:type="spellStart"/>
+      <w:r>
+        <w:t>applicatie</w:t>
+      </w:r>
+      <w:proofErr w:type="spellEnd"/>
     </w:p>
     <w:p>
       <w:pPr>
@@ -1686,25 +2081,51 @@
     <w:p>
       <w:pPr>
         <w:pStyle w:val="Kop1"/>
-      </w:pPr>
-      <w:bookmarkStart w:id="3" w:name="_Toc384727214"/>
-      <w:r>
+        <w:rPr>
+          <w:lang w:val="nl-NL"/>
+        </w:rPr>
+      </w:pPr>
+      <w:bookmarkStart w:id="2" w:name="_Toc384727214"/>
+      <w:r>
+        <w:rPr>
+          <w:lang w:val="nl-NL"/>
+        </w:rPr>
         <w:t>Bijlage Conventierapport</w:t>
       </w:r>
-      <w:bookmarkEnd w:id="3"/>
-    </w:p>
-    <w:p/>
-    <w:p>
-      <w:pPr>
-        <w:rPr>
-          <w:lang w:val="nl-NL"/>
-        </w:rPr>
-      </w:pPr>
-      <w:r>
-        <w:rPr>
-          <w:lang w:val="nl-NL"/>
-        </w:rPr>
-        <w:t>Dit rapport wordt gebruikt door de lead developer om teamleden te controleren of ze zich aan de afspraken houden. Deze afspraken worden tijdens de eerste bijeenkomst van het team vastgelegd. Hier moet dus actief op gecontroleerd worden!</w:t>
+      <w:bookmarkEnd w:id="2"/>
+    </w:p>
+    <w:p>
+      <w:pPr>
+        <w:rPr>
+          <w:lang w:val="nl-NL"/>
+        </w:rPr>
+      </w:pPr>
+    </w:p>
+    <w:p>
+      <w:pPr>
+        <w:rPr>
+          <w:lang w:val="nl-NL"/>
+        </w:rPr>
+      </w:pPr>
+      <w:r>
+        <w:rPr>
+          <w:lang w:val="nl-NL"/>
+        </w:rPr>
+        <w:t xml:space="preserve">Dit rapport wordt gebruikt door de lead </w:t>
+      </w:r>
+      <w:proofErr w:type="spellStart"/>
+      <w:r>
+        <w:rPr>
+          <w:lang w:val="nl-NL"/>
+        </w:rPr>
+        <w:t>developer</w:t>
+      </w:r>
+      <w:proofErr w:type="spellEnd"/>
+      <w:r>
+        <w:rPr>
+          <w:lang w:val="nl-NL"/>
+        </w:rPr>
+        <w:t xml:space="preserve"> om teamleden te controleren of ze zich aan de afspraken houden. Deze afspraken worden tijdens de eerste bijeenkomst van het team vastgelegd. Hier moet dus actief op gecontroleerd worden!</w:t>
       </w:r>
     </w:p>
     <w:p>
@@ -1769,8 +2190,13 @@
         </w:numPr>
         <w:spacing w:after="200" w:line="276" w:lineRule="auto"/>
       </w:pPr>
-      <w:r>
-        <w:t>Gebruik van comments.</w:t>
+      <w:proofErr w:type="spellStart"/>
+      <w:r>
+        <w:t>Gebruik</w:t>
+      </w:r>
+      <w:proofErr w:type="spellEnd"/>
+      <w:r>
+        <w:t xml:space="preserve"> van comments.</w:t>
       </w:r>
     </w:p>
     <w:p>
@@ -1789,7 +2215,21 @@
         <w:rPr>
           <w:lang w:val="nl-NL"/>
         </w:rPr>
-        <w:t>Informatie aan het begin van bestand met code in comments. En of dit wel of niet moet en wat voor informatie je er in wilt zetten.</w:t>
+        <w:t xml:space="preserve">Informatie aan het begin van bestand met code in </w:t>
+      </w:r>
+      <w:proofErr w:type="spellStart"/>
+      <w:r>
+        <w:rPr>
+          <w:lang w:val="nl-NL"/>
+        </w:rPr>
+        <w:t>comments</w:t>
+      </w:r>
+      <w:proofErr w:type="spellEnd"/>
+      <w:r>
+        <w:rPr>
+          <w:lang w:val="nl-NL"/>
+        </w:rPr>
+        <w:t>. En of dit wel of niet moet en wat voor informatie je er in wilt zetten.</w:t>
       </w:r>
     </w:p>
     <w:p>
@@ -1854,8 +2294,13 @@
         </w:numPr>
         <w:spacing w:after="200" w:line="276" w:lineRule="auto"/>
       </w:pPr>
-      <w:r>
-        <w:t>Inhoudsopgave.</w:t>
+      <w:proofErr w:type="spellStart"/>
+      <w:r>
+        <w:t>Inhoudsopgave</w:t>
+      </w:r>
+      <w:proofErr w:type="spellEnd"/>
+      <w:r>
+        <w:t>.</w:t>
       </w:r>
     </w:p>
     <w:p>
@@ -1886,8 +2331,37 @@
         </w:numPr>
         <w:spacing w:after="200" w:line="276" w:lineRule="auto"/>
       </w:pPr>
-      <w:r>
-        <w:t>Alle afgesproken/opgelegde conventies.</w:t>
+      <w:proofErr w:type="spellStart"/>
+      <w:r>
+        <w:t>Alle</w:t>
+      </w:r>
+      <w:proofErr w:type="spellEnd"/>
+      <w:r>
+        <w:t xml:space="preserve"> </w:t>
+      </w:r>
+      <w:proofErr w:type="spellStart"/>
+      <w:r>
+        <w:t>afgesproken</w:t>
+      </w:r>
+      <w:proofErr w:type="spellEnd"/>
+      <w:r>
+        <w:t>/</w:t>
+      </w:r>
+      <w:proofErr w:type="spellStart"/>
+      <w:r>
+        <w:t>opgelegde</w:t>
+      </w:r>
+      <w:proofErr w:type="spellEnd"/>
+      <w:r>
+        <w:t xml:space="preserve"> </w:t>
+      </w:r>
+      <w:proofErr w:type="spellStart"/>
+      <w:r>
+        <w:t>conventies</w:t>
+      </w:r>
+      <w:proofErr w:type="spellEnd"/>
+      <w:r>
+        <w:t>.</w:t>
       </w:r>
     </w:p>
     <w:p>
@@ -1906,8 +2380,16 @@
         <w:rPr>
           <w:lang w:val="nl-NL"/>
         </w:rPr>
-        <w:t>Uitleg van afkortingen in een tabel.(bijv. btn</w:t>
-      </w:r>
+        <w:t xml:space="preserve">Uitleg van afkortingen in een tabel.(bijv. </w:t>
+      </w:r>
+      <w:proofErr w:type="spellStart"/>
+      <w:r>
+        <w:rPr>
+          <w:lang w:val="nl-NL"/>
+        </w:rPr>
+        <w:t>btn</w:t>
+      </w:r>
+      <w:proofErr w:type="spellEnd"/>
       <w:r>
         <w:rPr>
           <w:lang w:val="nl-NL"/>
@@ -1928,11 +2410,19 @@
           <w:lang w:val="nl-NL"/>
         </w:rPr>
       </w:pPr>
-      <w:r>
-        <w:rPr>
-          <w:lang w:val="nl-NL"/>
-        </w:rPr>
-        <w:t>Het  laatste blad is er 1 met daarop ruimte voor de handtekeningen van de teamleden om aan te geven dat ze het hebben gelezen en zich er aan zullen houden.</w:t>
+      <w:proofErr w:type="gramStart"/>
+      <w:r>
+        <w:rPr>
+          <w:lang w:val="nl-NL"/>
+        </w:rPr>
+        <w:t xml:space="preserve">Het  </w:t>
+      </w:r>
+      <w:proofErr w:type="gramEnd"/>
+      <w:r>
+        <w:rPr>
+          <w:lang w:val="nl-NL"/>
+        </w:rPr>
+        <w:t>laatste blad is er 1 met daarop ruimte voor de handtekeningen van de teamleden om aan te geven dat ze het hebben gelezen en zich er aan zullen houden.</w:t>
       </w:r>
     </w:p>
     <w:p>
@@ -1965,8 +2455,549 @@
         <w:t xml:space="preserve">BELANGRIJK: Als er later een afspraak bij komt, dan voeg je deze toe en print je het opnieuw uit! </w:t>
       </w:r>
       <w:r>
-        <w:t>En ja, met nieuwe handtekeningen</w:t>
-      </w:r>
+        <w:t xml:space="preserve">En </w:t>
+      </w:r>
+      <w:proofErr w:type="spellStart"/>
+      <w:proofErr w:type="gramStart"/>
+      <w:r>
+        <w:t>ja</w:t>
+      </w:r>
+      <w:proofErr w:type="spellEnd"/>
+      <w:proofErr w:type="gramEnd"/>
+      <w:r>
+        <w:t xml:space="preserve">, met </w:t>
+      </w:r>
+      <w:proofErr w:type="spellStart"/>
+      <w:r>
+        <w:t>nieuwe</w:t>
+      </w:r>
+      <w:proofErr w:type="spellEnd"/>
+      <w:r>
+        <w:t xml:space="preserve"> </w:t>
+      </w:r>
+      <w:proofErr w:type="spellStart"/>
+      <w:r>
+        <w:t>handtekeningen</w:t>
+      </w:r>
+      <w:proofErr w:type="spellEnd"/>
+    </w:p>
+    <w:p>
+      <w:r>
+        <w:br w:type="page"/>
+      </w:r>
+    </w:p>
+    <w:p>
+      <w:pPr>
+        <w:pStyle w:val="Kop1"/>
+        <w:rPr>
+          <w:lang w:val="nl-NL"/>
+        </w:rPr>
+      </w:pPr>
+      <w:r>
+        <w:rPr>
+          <w:lang w:val="nl-NL"/>
+        </w:rPr>
+        <w:lastRenderedPageBreak/>
+        <w:t>Bijlage Database onderzoek APO</w:t>
+      </w:r>
+    </w:p>
+    <w:p>
+      <w:pPr>
+        <w:rPr>
+          <w:lang w:val="nl-NL"/>
+        </w:rPr>
+      </w:pPr>
+      <w:bookmarkStart w:id="3" w:name="_GoBack"/>
+      <w:bookmarkEnd w:id="3"/>
+    </w:p>
+    <w:p>
+      <w:pPr>
+        <w:rPr>
+          <w:lang w:val="nl-NL"/>
+        </w:rPr>
+      </w:pPr>
+      <w:r>
+        <w:rPr>
+          <w:lang w:val="nl-NL"/>
+        </w:rPr>
+        <w:t>Dit rapport wordt gebruikt door de databasemanager om te zorgen dat de teamleden weten welke data er in de database terecht gaat komen en om te bepalen hoe deze data aangeleverd moet gaan worden vanuit het MED-team.</w:t>
+      </w:r>
+    </w:p>
+    <w:p>
+      <w:pPr>
+        <w:rPr>
+          <w:lang w:val="nl-NL"/>
+        </w:rPr>
+      </w:pPr>
+      <w:r>
+        <w:rPr>
+          <w:lang w:val="nl-NL"/>
+        </w:rPr>
+        <w:t>Welke afspraken staan er in dit document?</w:t>
+      </w:r>
+    </w:p>
+    <w:p>
+      <w:pPr>
+        <w:pStyle w:val="Lijstalinea"/>
+        <w:numPr>
+          <w:ilvl w:val="0"/>
+          <w:numId w:val="5"/>
+        </w:numPr>
+        <w:spacing w:after="200" w:line="276" w:lineRule="auto"/>
+        <w:rPr>
+          <w:lang w:val="nl-NL"/>
+        </w:rPr>
+      </w:pPr>
+      <w:r>
+        <w:rPr>
+          <w:lang w:val="nl-NL"/>
+        </w:rPr>
+        <w:t>Uitleg over de volgende begrippen:</w:t>
+      </w:r>
+    </w:p>
+    <w:p>
+      <w:pPr>
+        <w:pStyle w:val="Lijstalinea"/>
+        <w:numPr>
+          <w:ilvl w:val="1"/>
+          <w:numId w:val="5"/>
+        </w:numPr>
+        <w:spacing w:after="200" w:line="276" w:lineRule="auto"/>
+      </w:pPr>
+      <w:r>
+        <w:t>Column/Field</w:t>
+      </w:r>
+    </w:p>
+    <w:p>
+      <w:pPr>
+        <w:pStyle w:val="Lijstalinea"/>
+        <w:numPr>
+          <w:ilvl w:val="1"/>
+          <w:numId w:val="5"/>
+        </w:numPr>
+        <w:spacing w:after="200" w:line="276" w:lineRule="auto"/>
+      </w:pPr>
+      <w:r>
+        <w:t>Row/Record</w:t>
+      </w:r>
+    </w:p>
+    <w:p>
+      <w:pPr>
+        <w:pStyle w:val="Lijstalinea"/>
+        <w:numPr>
+          <w:ilvl w:val="1"/>
+          <w:numId w:val="5"/>
+        </w:numPr>
+        <w:spacing w:after="200" w:line="276" w:lineRule="auto"/>
+      </w:pPr>
+      <w:r>
+        <w:rPr>
+          <w:lang w:val="nl-NL"/>
+        </w:rPr>
+        <w:t xml:space="preserve">Database Management System(Welke zijn er? </w:t>
+      </w:r>
+      <w:proofErr w:type="spellStart"/>
+      <w:r>
+        <w:t>Welke</w:t>
+      </w:r>
+      <w:proofErr w:type="spellEnd"/>
+      <w:r>
+        <w:t xml:space="preserve"> </w:t>
+      </w:r>
+      <w:proofErr w:type="spellStart"/>
+      <w:r>
+        <w:t>gebruikt</w:t>
+      </w:r>
+      <w:proofErr w:type="spellEnd"/>
+      <w:r>
+        <w:t xml:space="preserve"> Visual Studio?)</w:t>
+      </w:r>
+    </w:p>
+    <w:p>
+      <w:pPr>
+        <w:pStyle w:val="Lijstalinea"/>
+        <w:numPr>
+          <w:ilvl w:val="1"/>
+          <w:numId w:val="5"/>
+        </w:numPr>
+        <w:spacing w:after="200" w:line="276" w:lineRule="auto"/>
+        <w:rPr>
+          <w:lang w:val="nl-NL"/>
+        </w:rPr>
+      </w:pPr>
+      <w:proofErr w:type="spellStart"/>
+      <w:r>
+        <w:rPr>
+          <w:lang w:val="nl-NL"/>
+        </w:rPr>
+        <w:t>DataType</w:t>
+      </w:r>
+      <w:proofErr w:type="spellEnd"/>
+      <w:r>
+        <w:rPr>
+          <w:lang w:val="nl-NL"/>
+        </w:rPr>
+        <w:t xml:space="preserve"> (Welke zijn er? Wat zijn hun eigenschappen?)</w:t>
+      </w:r>
+    </w:p>
+    <w:p>
+      <w:pPr>
+        <w:pStyle w:val="Lijstalinea"/>
+        <w:numPr>
+          <w:ilvl w:val="1"/>
+          <w:numId w:val="5"/>
+        </w:numPr>
+        <w:spacing w:after="200" w:line="276" w:lineRule="auto"/>
+        <w:rPr>
+          <w:lang w:val="nl-NL"/>
+        </w:rPr>
+      </w:pPr>
+      <w:proofErr w:type="spellStart"/>
+      <w:r>
+        <w:rPr>
+          <w:lang w:val="nl-NL"/>
+        </w:rPr>
+        <w:t>Primary</w:t>
+      </w:r>
+      <w:proofErr w:type="spellEnd"/>
+      <w:r>
+        <w:rPr>
+          <w:lang w:val="nl-NL"/>
+        </w:rPr>
+        <w:t xml:space="preserve"> </w:t>
+      </w:r>
+      <w:proofErr w:type="spellStart"/>
+      <w:r>
+        <w:rPr>
+          <w:lang w:val="nl-NL"/>
+        </w:rPr>
+        <w:t>Key</w:t>
+      </w:r>
+      <w:proofErr w:type="spellEnd"/>
+      <w:r>
+        <w:rPr>
+          <w:lang w:val="nl-NL"/>
+        </w:rPr>
+        <w:t xml:space="preserve"> (Wat is het? Hoe herken je dit?)</w:t>
+      </w:r>
+    </w:p>
+    <w:p>
+      <w:pPr>
+        <w:pStyle w:val="Lijstalinea"/>
+        <w:numPr>
+          <w:ilvl w:val="1"/>
+          <w:numId w:val="5"/>
+        </w:numPr>
+        <w:spacing w:after="200" w:line="276" w:lineRule="auto"/>
+      </w:pPr>
+      <w:r>
+        <w:t>Foreign Key (</w:t>
+      </w:r>
+      <w:proofErr w:type="spellStart"/>
+      <w:r>
+        <w:t>Wat</w:t>
+      </w:r>
+      <w:proofErr w:type="spellEnd"/>
+      <w:r>
+        <w:t xml:space="preserve"> is het? Hoe </w:t>
+      </w:r>
+      <w:proofErr w:type="spellStart"/>
+      <w:r>
+        <w:t>herken</w:t>
+      </w:r>
+      <w:proofErr w:type="spellEnd"/>
+      <w:r>
+        <w:t xml:space="preserve"> je </w:t>
+      </w:r>
+      <w:proofErr w:type="spellStart"/>
+      <w:r>
+        <w:t>dit</w:t>
+      </w:r>
+      <w:proofErr w:type="spellEnd"/>
+      <w:r>
+        <w:t>?)</w:t>
+      </w:r>
+    </w:p>
+    <w:p>
+      <w:pPr>
+        <w:pStyle w:val="Lijstalinea"/>
+        <w:numPr>
+          <w:ilvl w:val="0"/>
+          <w:numId w:val="5"/>
+        </w:numPr>
+        <w:spacing w:after="200" w:line="276" w:lineRule="auto"/>
+        <w:rPr>
+          <w:lang w:val="nl-NL"/>
+        </w:rPr>
+      </w:pPr>
+      <w:r>
+        <w:rPr>
+          <w:lang w:val="nl-NL"/>
+        </w:rPr>
+        <w:t>Naamgevingsconventies voor de namen van de tabellen.</w:t>
+      </w:r>
+    </w:p>
+    <w:p>
+      <w:pPr>
+        <w:pStyle w:val="Lijstalinea"/>
+        <w:numPr>
+          <w:ilvl w:val="0"/>
+          <w:numId w:val="5"/>
+        </w:numPr>
+        <w:spacing w:after="200" w:line="276" w:lineRule="auto"/>
+        <w:rPr>
+          <w:lang w:val="nl-NL"/>
+        </w:rPr>
+      </w:pPr>
+      <w:r>
+        <w:rPr>
+          <w:lang w:val="nl-NL"/>
+        </w:rPr>
+        <w:t>Naamgevingconventies voor de namen van de rijen.</w:t>
+      </w:r>
+    </w:p>
+    <w:p>
+      <w:pPr>
+        <w:pStyle w:val="Lijstalinea"/>
+        <w:numPr>
+          <w:ilvl w:val="0"/>
+          <w:numId w:val="5"/>
+        </w:numPr>
+        <w:spacing w:after="200" w:line="276" w:lineRule="auto"/>
+      </w:pPr>
+      <w:r>
+        <w:rPr>
+          <w:lang w:val="nl-NL"/>
+        </w:rPr>
+        <w:t xml:space="preserve">Welke manieren van aanleveren van data zijn er? </w:t>
+      </w:r>
+      <w:proofErr w:type="spellStart"/>
+      <w:r>
+        <w:t>Welke</w:t>
+      </w:r>
+      <w:proofErr w:type="spellEnd"/>
+      <w:r>
+        <w:t xml:space="preserve"> </w:t>
+      </w:r>
+      <w:proofErr w:type="spellStart"/>
+      <w:r>
+        <w:t>manier</w:t>
+      </w:r>
+      <w:proofErr w:type="spellEnd"/>
+      <w:r>
+        <w:t xml:space="preserve"> </w:t>
+      </w:r>
+      <w:proofErr w:type="spellStart"/>
+      <w:r>
+        <w:t>kies</w:t>
+      </w:r>
+      <w:proofErr w:type="spellEnd"/>
+      <w:r>
+        <w:t xml:space="preserve"> je?</w:t>
+      </w:r>
+    </w:p>
+    <w:p>
+      <w:pPr>
+        <w:pStyle w:val="Lijstalinea"/>
+        <w:numPr>
+          <w:ilvl w:val="0"/>
+          <w:numId w:val="5"/>
+        </w:numPr>
+        <w:spacing w:after="200" w:line="276" w:lineRule="auto"/>
+      </w:pPr>
+      <w:r>
+        <w:rPr>
+          <w:lang w:val="nl-NL"/>
+        </w:rPr>
+        <w:t xml:space="preserve">Een </w:t>
+      </w:r>
+      <w:proofErr w:type="spellStart"/>
+      <w:r>
+        <w:rPr>
+          <w:lang w:val="nl-NL"/>
+        </w:rPr>
+        <w:t>datadictionary</w:t>
+      </w:r>
+      <w:proofErr w:type="spellEnd"/>
+      <w:r>
+        <w:rPr>
+          <w:lang w:val="nl-NL"/>
+        </w:rPr>
+        <w:t xml:space="preserve">.(Wat is dit? </w:t>
+      </w:r>
+      <w:r>
+        <w:t xml:space="preserve">En </w:t>
+      </w:r>
+      <w:proofErr w:type="spellStart"/>
+      <w:r>
+        <w:t>vul</w:t>
+      </w:r>
+      <w:proofErr w:type="spellEnd"/>
+      <w:r>
+        <w:t xml:space="preserve"> het?)</w:t>
+      </w:r>
+    </w:p>
+    <w:p>
+      <w:pPr>
+        <w:rPr>
+          <w:lang w:val="nl-NL"/>
+        </w:rPr>
+      </w:pPr>
+      <w:r>
+        <w:rPr>
+          <w:lang w:val="nl-NL"/>
+        </w:rPr>
+        <w:t>Hoe is dit document opgebouwd?</w:t>
+      </w:r>
+    </w:p>
+    <w:p>
+      <w:pPr>
+        <w:pStyle w:val="Lijstalinea"/>
+        <w:numPr>
+          <w:ilvl w:val="0"/>
+          <w:numId w:val="5"/>
+        </w:numPr>
+        <w:spacing w:after="200" w:line="276" w:lineRule="auto"/>
+        <w:rPr>
+          <w:lang w:val="nl-NL"/>
+        </w:rPr>
+      </w:pPr>
+      <w:r>
+        <w:rPr>
+          <w:lang w:val="nl-NL"/>
+        </w:rPr>
+        <w:t>Kaft in huisstijl met daarop een versienummer en een datum wanneer laatst bijgewerkt.</w:t>
+      </w:r>
+    </w:p>
+    <w:p>
+      <w:pPr>
+        <w:pStyle w:val="Lijstalinea"/>
+        <w:numPr>
+          <w:ilvl w:val="0"/>
+          <w:numId w:val="5"/>
+        </w:numPr>
+        <w:spacing w:after="200" w:line="276" w:lineRule="auto"/>
+      </w:pPr>
+      <w:proofErr w:type="spellStart"/>
+      <w:r>
+        <w:t>Inhoudsopgave</w:t>
+      </w:r>
+      <w:proofErr w:type="spellEnd"/>
+      <w:r>
+        <w:t>.</w:t>
+      </w:r>
+    </w:p>
+    <w:p>
+      <w:pPr>
+        <w:pStyle w:val="Lijstalinea"/>
+        <w:numPr>
+          <w:ilvl w:val="0"/>
+          <w:numId w:val="5"/>
+        </w:numPr>
+        <w:spacing w:after="200" w:line="276" w:lineRule="auto"/>
+        <w:rPr>
+          <w:lang w:val="nl-NL"/>
+        </w:rPr>
+      </w:pPr>
+      <w:r>
+        <w:rPr>
+          <w:lang w:val="nl-NL"/>
+        </w:rPr>
+        <w:t>Inleiding met voor wie dit geschreven is.</w:t>
+      </w:r>
+    </w:p>
+    <w:p>
+      <w:pPr>
+        <w:pStyle w:val="Lijstalinea"/>
+        <w:numPr>
+          <w:ilvl w:val="0"/>
+          <w:numId w:val="5"/>
+        </w:numPr>
+        <w:spacing w:after="200" w:line="276" w:lineRule="auto"/>
+      </w:pPr>
+      <w:proofErr w:type="spellStart"/>
+      <w:r>
+        <w:t>Alle</w:t>
+      </w:r>
+      <w:proofErr w:type="spellEnd"/>
+      <w:r>
+        <w:t xml:space="preserve"> </w:t>
+      </w:r>
+      <w:proofErr w:type="spellStart"/>
+      <w:r>
+        <w:t>afgesproken</w:t>
+      </w:r>
+      <w:proofErr w:type="spellEnd"/>
+      <w:r>
+        <w:t xml:space="preserve"> </w:t>
+      </w:r>
+      <w:proofErr w:type="spellStart"/>
+      <w:r>
+        <w:t>conventies</w:t>
+      </w:r>
+      <w:proofErr w:type="spellEnd"/>
+      <w:r>
+        <w:t>.</w:t>
+      </w:r>
+    </w:p>
+    <w:p>
+      <w:pPr>
+        <w:pStyle w:val="Lijstalinea"/>
+        <w:numPr>
+          <w:ilvl w:val="0"/>
+          <w:numId w:val="5"/>
+        </w:numPr>
+        <w:spacing w:after="200" w:line="276" w:lineRule="auto"/>
+        <w:rPr>
+          <w:lang w:val="nl-NL"/>
+        </w:rPr>
+      </w:pPr>
+      <w:r>
+        <w:rPr>
+          <w:lang w:val="nl-NL"/>
+        </w:rPr>
+        <w:t>Blad voor handtekeningen van de groepsleden dat ze het hebben gelezen en akkoord zijn met deze versie van het document.</w:t>
+      </w:r>
+    </w:p>
+    <w:p>
+      <w:pPr>
+        <w:rPr>
+          <w:lang w:val="nl-NL"/>
+        </w:rPr>
+      </w:pPr>
+      <w:r>
+        <w:rPr>
+          <w:lang w:val="nl-NL"/>
+        </w:rPr>
+        <w:t>Hoe lang is dit document ongeveer?</w:t>
+      </w:r>
+    </w:p>
+    <w:p>
+      <w:pPr>
+        <w:rPr>
+          <w:lang w:val="nl-NL"/>
+        </w:rPr>
+      </w:pPr>
+      <w:r>
+        <w:rPr>
+          <w:lang w:val="nl-NL"/>
+        </w:rPr>
+        <w:t>Dit document is alles inclusief minimaal 6 pagina’s lang. Dit wil zeggen dat de antwoorden op de vragen voldoende zijn uitgewerkt.</w:t>
+      </w:r>
+      <w:r>
+        <w:rPr>
+          <w:lang w:val="nl-NL"/>
+        </w:rPr>
+        <w:br/>
+        <w:t>BELANGRIJK: Als er later een afspraak bij komt of vervalt dan wordt het document aangepast en opnieuw geprint. Ook hierop worden opnieuw de handtekeningen gezet. Denk ook aan het versienummer en de datum!</w:t>
+      </w:r>
+    </w:p>
+    <w:p>
+      <w:pPr>
+        <w:rPr>
+          <w:lang w:val="nl-NL"/>
+        </w:rPr>
+      </w:pPr>
     </w:p>
     <w:p>
       <w:pPr>
@@ -1979,6 +3010,7 @@
           <w:color w:val="B01513" w:themeColor="accent1"/>
           <w:sz w:val="28"/>
           <w:szCs w:val="28"/>
+          <w:lang w:val="nl-NL"/>
         </w:rPr>
       </w:pPr>
       <w:r>
@@ -1991,6 +3023,7 @@
           <w:color w:val="B01513" w:themeColor="accent1"/>
           <w:sz w:val="28"/>
           <w:szCs w:val="28"/>
+          <w:lang w:val="nl-NL"/>
         </w:rPr>
         <w:br w:type="page"/>
       </w:r>
@@ -2008,6 +3041,7 @@
         </w:rPr>
       </w:pPr>
       <w:bookmarkStart w:id="4" w:name="_Toc384727215"/>
+      <w:proofErr w:type="spellStart"/>
       <w:r>
         <w:rPr>
           <w:rStyle w:val="Intensievebenadrukking"/>
@@ -2018,9 +3052,34 @@
           <w:color w:val="B01513" w:themeColor="accent1"/>
         </w:rPr>
         <w:lastRenderedPageBreak/>
-        <w:t>Bijlage: wireframes mediadevelopment</w:t>
+        <w:t>Bijlage</w:t>
+      </w:r>
+      <w:proofErr w:type="spellEnd"/>
+      <w:r>
+        <w:rPr>
+          <w:rStyle w:val="Intensievebenadrukking"/>
+          <w:b w:val="0"/>
+          <w:bCs w:val="0"/>
+          <w:i w:val="0"/>
+          <w:iCs w:val="0"/>
+          <w:color w:val="B01513" w:themeColor="accent1"/>
+        </w:rPr>
+        <w:t xml:space="preserve">: wireframes </w:t>
+      </w:r>
+      <w:proofErr w:type="spellStart"/>
+      <w:r>
+        <w:rPr>
+          <w:rStyle w:val="Intensievebenadrukking"/>
+          <w:b w:val="0"/>
+          <w:bCs w:val="0"/>
+          <w:i w:val="0"/>
+          <w:iCs w:val="0"/>
+          <w:color w:val="B01513" w:themeColor="accent1"/>
+        </w:rPr>
+        <w:t>mediadevelopment</w:t>
       </w:r>
       <w:bookmarkEnd w:id="4"/>
+      <w:proofErr w:type="spellEnd"/>
     </w:p>
     <w:p/>
     <w:p>
@@ -2045,7 +3104,7 @@
                     <pic:cNvPicPr/>
                   </pic:nvPicPr>
                   <pic:blipFill>
-                    <a:blip r:embed="rId7">
+                    <a:blip r:embed="rId8">
                       <a:extLst>
                         <a:ext uri="{28A0092B-C50C-407E-A947-70E740481C1C}">
                           <a14:useLocalDpi xmlns:a14="http://schemas.microsoft.com/office/drawing/2010/main" val="0"/>
@@ -2078,12 +3137,36 @@
           <w:rStyle w:val="Subtieleverwijzing"/>
         </w:rPr>
       </w:pPr>
+      <w:proofErr w:type="spellStart"/>
+      <w:proofErr w:type="gramStart"/>
       <w:r>
         <w:rPr>
           <w:rStyle w:val="Subtieleverwijzing"/>
         </w:rPr>
-        <w:t>Afb 1. Teams invoer</w:t>
-      </w:r>
+        <w:t>Afb</w:t>
+      </w:r>
+      <w:proofErr w:type="spellEnd"/>
+      <w:r>
+        <w:rPr>
+          <w:rStyle w:val="Subtieleverwijzing"/>
+        </w:rPr>
+        <w:t xml:space="preserve"> 1.</w:t>
+      </w:r>
+      <w:proofErr w:type="gramEnd"/>
+      <w:r>
+        <w:rPr>
+          <w:rStyle w:val="Subtieleverwijzing"/>
+        </w:rPr>
+        <w:t xml:space="preserve"> Teams </w:t>
+      </w:r>
+      <w:proofErr w:type="spellStart"/>
+      <w:r>
+        <w:rPr>
+          <w:rStyle w:val="Subtieleverwijzing"/>
+        </w:rPr>
+        <w:t>invoer</w:t>
+      </w:r>
+      <w:proofErr w:type="spellEnd"/>
     </w:p>
     <w:p>
       <w:pPr>
@@ -2113,7 +3196,7 @@
                     <pic:cNvPicPr/>
                   </pic:nvPicPr>
                   <pic:blipFill>
-                    <a:blip r:embed="rId8">
+                    <a:blip r:embed="rId9">
                       <a:extLst>
                         <a:ext uri="{28A0092B-C50C-407E-A947-70E740481C1C}">
                           <a14:useLocalDpi xmlns:a14="http://schemas.microsoft.com/office/drawing/2010/main" val="0"/>
@@ -2146,12 +3229,42 @@
           <w:rStyle w:val="Subtieleverwijzing"/>
         </w:rPr>
       </w:pPr>
+      <w:proofErr w:type="gramStart"/>
       <w:r>
         <w:rPr>
           <w:rStyle w:val="Subtieleverwijzing"/>
         </w:rPr>
-        <w:t>AFB 2. Invoer resultaten</w:t>
-      </w:r>
+        <w:t>AFB 2.</w:t>
+      </w:r>
+      <w:proofErr w:type="gramEnd"/>
+      <w:r>
+        <w:rPr>
+          <w:rStyle w:val="Subtieleverwijzing"/>
+        </w:rPr>
+        <w:t xml:space="preserve"> </w:t>
+      </w:r>
+      <w:proofErr w:type="spellStart"/>
+      <w:r>
+        <w:rPr>
+          <w:rStyle w:val="Subtieleverwijzing"/>
+        </w:rPr>
+        <w:t>Invoer</w:t>
+      </w:r>
+      <w:proofErr w:type="spellEnd"/>
+      <w:r>
+        <w:rPr>
+          <w:rStyle w:val="Subtieleverwijzing"/>
+        </w:rPr>
+        <w:t xml:space="preserve"> </w:t>
+      </w:r>
+      <w:proofErr w:type="spellStart"/>
+      <w:r>
+        <w:rPr>
+          <w:rStyle w:val="Subtieleverwijzing"/>
+        </w:rPr>
+        <w:t>resultaten</w:t>
+      </w:r>
+      <w:proofErr w:type="spellEnd"/>
     </w:p>
     <w:p>
       <w:pPr>
@@ -2184,7 +3297,7 @@
                     <pic:cNvPicPr/>
                   </pic:nvPicPr>
                   <pic:blipFill>
-                    <a:blip r:embed="rId9">
+                    <a:blip r:embed="rId10">
                       <a:extLst>
                         <a:ext uri="{28A0092B-C50C-407E-A947-70E740481C1C}">
                           <a14:useLocalDpi xmlns:a14="http://schemas.microsoft.com/office/drawing/2010/main" val="0"/>
@@ -2217,12 +3330,50 @@
           <w:rStyle w:val="Subtieleverwijzing"/>
         </w:rPr>
       </w:pPr>
+      <w:proofErr w:type="spellStart"/>
+      <w:proofErr w:type="gramStart"/>
       <w:r>
         <w:rPr>
           <w:rStyle w:val="Subtieleverwijzing"/>
         </w:rPr>
-        <w:t>Afb 3. Resultaten bekijken</w:t>
-      </w:r>
+        <w:t>Afb</w:t>
+      </w:r>
+      <w:proofErr w:type="spellEnd"/>
+      <w:r>
+        <w:rPr>
+          <w:rStyle w:val="Subtieleverwijzing"/>
+        </w:rPr>
+        <w:t xml:space="preserve"> 3.</w:t>
+      </w:r>
+      <w:proofErr w:type="gramEnd"/>
+      <w:r>
+        <w:rPr>
+          <w:rStyle w:val="Subtieleverwijzing"/>
+        </w:rPr>
+        <w:t xml:space="preserve"> </w:t>
+      </w:r>
+      <w:proofErr w:type="spellStart"/>
+      <w:r>
+        <w:rPr>
+          <w:rStyle w:val="Subtieleverwijzing"/>
+        </w:rPr>
+        <w:t>Resultaten</w:t>
+      </w:r>
+      <w:proofErr w:type="spellEnd"/>
+      <w:r>
+        <w:rPr>
+          <w:rStyle w:val="Subtieleverwijzing"/>
+        </w:rPr>
+        <w:t xml:space="preserve"> </w:t>
+      </w:r>
+      <w:proofErr w:type="spellStart"/>
+      <w:r>
+        <w:rPr>
+          <w:rStyle w:val="Subtieleverwijzing"/>
+        </w:rPr>
+        <w:t>bekijken</w:t>
+      </w:r>
+      <w:proofErr w:type="spellEnd"/>
     </w:p>
     <w:p>
       <w:pPr>
@@ -2261,7 +3412,7 @@
                     <pic:cNvPicPr/>
                   </pic:nvPicPr>
                   <pic:blipFill>
-                    <a:blip r:embed="rId10" cstate="print">
+                    <a:blip r:embed="rId11" cstate="print">
                       <a:extLst>
                         <a:ext uri="{28A0092B-C50C-407E-A947-70E740481C1C}">
                           <a14:useLocalDpi xmlns:a14="http://schemas.microsoft.com/office/drawing/2010/main" val="0"/>
@@ -2294,11 +3445,27 @@
           <w:rStyle w:val="Subtieleverwijzing"/>
         </w:rPr>
       </w:pPr>
+      <w:proofErr w:type="spellStart"/>
+      <w:proofErr w:type="gramStart"/>
       <w:r>
         <w:rPr>
           <w:rStyle w:val="Subtieleverwijzing"/>
         </w:rPr>
-        <w:t>Afb 4. Live stream</w:t>
+        <w:t>Afb</w:t>
+      </w:r>
+      <w:proofErr w:type="spellEnd"/>
+      <w:r>
+        <w:rPr>
+          <w:rStyle w:val="Subtieleverwijzing"/>
+        </w:rPr>
+        <w:t xml:space="preserve"> 4.</w:t>
+      </w:r>
+      <w:proofErr w:type="gramEnd"/>
+      <w:r>
+        <w:rPr>
+          <w:rStyle w:val="Subtieleverwijzing"/>
+        </w:rPr>
+        <w:t xml:space="preserve"> Live stream</w:t>
       </w:r>
     </w:p>
     <w:p>
@@ -2339,7 +3506,7 @@
                     <pic:cNvPicPr/>
                   </pic:nvPicPr>
                   <pic:blipFill>
-                    <a:blip r:embed="rId11">
+                    <a:blip r:embed="rId12">
                       <a:extLst>
                         <a:ext uri="{28A0092B-C50C-407E-A947-70E740481C1C}">
                           <a14:useLocalDpi xmlns:a14="http://schemas.microsoft.com/office/drawing/2010/main" val="0"/>
@@ -2372,11 +3539,27 @@
           <w:rStyle w:val="Subtieleverwijzing"/>
         </w:rPr>
       </w:pPr>
+      <w:proofErr w:type="spellStart"/>
+      <w:proofErr w:type="gramStart"/>
       <w:r>
         <w:rPr>
           <w:rStyle w:val="Subtieleverwijzing"/>
         </w:rPr>
-        <w:t>afb 5. finales</w:t>
+        <w:t>afb</w:t>
+      </w:r>
+      <w:proofErr w:type="spellEnd"/>
+      <w:r>
+        <w:rPr>
+          <w:rStyle w:val="Subtieleverwijzing"/>
+        </w:rPr>
+        <w:t xml:space="preserve"> 5.</w:t>
+      </w:r>
+      <w:proofErr w:type="gramEnd"/>
+      <w:r>
+        <w:rPr>
+          <w:rStyle w:val="Subtieleverwijzing"/>
+        </w:rPr>
+        <w:t xml:space="preserve"> finales</w:t>
       </w:r>
     </w:p>
     <w:p>
@@ -2417,7 +3600,7 @@
 </file>
 
 <file path=word/numbering.xml><?xml version="1.0" encoding="utf-8"?>
-<w:numbering xmlns:wpc="http://schemas.microsoft.com/office/word/2010/wordprocessingCanvas" xmlns:mc="http://schemas.openxmlformats.org/markup-compatibility/2006" xmlns:o="urn:schemas-microsoft-com:office:office" xmlns:r="http://schemas.openxmlformats.org/officeDocument/2006/relationships" xmlns:m="http://schemas.openxmlformats.org/officeDocument/2006/math" xmlns:v="urn:schemas-microsoft-com:vml" xmlns:wp14="http://schemas.microsoft.com/office/word/2010/wordprocessingDrawing" xmlns:wp="http://schemas.openxmlformats.org/drawingml/2006/wordprocessingDrawing" xmlns:w10="urn:schemas-microsoft-com:office:word" xmlns:w="http://schemas.openxmlformats.org/wordprocessingml/2006/main" xmlns:w14="http://schemas.microsoft.com/office/word/2010/wordml" xmlns:w15="http://schemas.microsoft.com/office/word/2012/wordml" xmlns:wpg="http://schemas.microsoft.com/office/word/2010/wordprocessingGroup" xmlns:wpi="http://schemas.microsoft.com/office/word/2010/wordprocessingInk" xmlns:wne="http://schemas.microsoft.com/office/word/2006/wordml" xmlns:wps="http://schemas.microsoft.com/office/word/2010/wordprocessingShape" mc:Ignorable="w14 w15 wp14">
+<w:numbering xmlns:wpc="http://schemas.microsoft.com/office/word/2010/wordprocessingCanvas" xmlns:mc="http://schemas.openxmlformats.org/markup-compatibility/2006" xmlns:o="urn:schemas-microsoft-com:office:office" xmlns:r="http://schemas.openxmlformats.org/officeDocument/2006/relationships" xmlns:m="http://schemas.openxmlformats.org/officeDocument/2006/math" xmlns:v="urn:schemas-microsoft-com:vml" xmlns:wp14="http://schemas.microsoft.com/office/word/2010/wordprocessingDrawing" xmlns:wp="http://schemas.openxmlformats.org/drawingml/2006/wordprocessingDrawing" xmlns:w10="urn:schemas-microsoft-com:office:word" xmlns:w="http://schemas.openxmlformats.org/wordprocessingml/2006/main" xmlns:w14="http://schemas.microsoft.com/office/word/2010/wordml" xmlns:wpg="http://schemas.microsoft.com/office/word/2010/wordprocessingGroup" xmlns:wpi="http://schemas.microsoft.com/office/word/2010/wordprocessingInk" xmlns:wne="http://schemas.microsoft.com/office/word/2006/wordml" xmlns:wps="http://schemas.microsoft.com/office/word/2010/wordprocessingShape" mc:Ignorable="w14 wp14">
   <w:abstractNum w:abstractNumId="0">
     <w:nsid w:val="0F7E0117"/>
     <w:multiLevelType w:val="hybridMultilevel"/>
@@ -2531,6 +3714,118 @@
     </w:lvl>
   </w:abstractNum>
   <w:abstractNum w:abstractNumId="1">
+    <w:nsid w:val="3098616F"/>
+    <w:multiLevelType w:val="hybridMultilevel"/>
+    <w:tmpl w:val="714CEF60"/>
+    <w:lvl w:ilvl="0" w:tplc="C4FEF73C">
+      <w:numFmt w:val="bullet"/>
+      <w:lvlText w:val="-"/>
+      <w:lvlJc w:val="left"/>
+      <w:pPr>
+        <w:ind w:left="720" w:hanging="360"/>
+      </w:pPr>
+      <w:rPr>
+        <w:rFonts w:ascii="Calibri" w:eastAsiaTheme="minorHAnsi" w:hAnsi="Calibri" w:cstheme="minorBidi" w:hint="default"/>
+      </w:rPr>
+    </w:lvl>
+    <w:lvl w:ilvl="1" w:tplc="04130003">
+      <w:start w:val="1"/>
+      <w:numFmt w:val="bullet"/>
+      <w:lvlText w:val="o"/>
+      <w:lvlJc w:val="left"/>
+      <w:pPr>
+        <w:ind w:left="1440" w:hanging="360"/>
+      </w:pPr>
+      <w:rPr>
+        <w:rFonts w:ascii="Courier New" w:hAnsi="Courier New" w:cs="Courier New" w:hint="default"/>
+      </w:rPr>
+    </w:lvl>
+    <w:lvl w:ilvl="2" w:tplc="04130005" w:tentative="1">
+      <w:start w:val="1"/>
+      <w:numFmt w:val="bullet"/>
+      <w:lvlText w:val=""/>
+      <w:lvlJc w:val="left"/>
+      <w:pPr>
+        <w:ind w:left="2160" w:hanging="360"/>
+      </w:pPr>
+      <w:rPr>
+        <w:rFonts w:ascii="Wingdings" w:hAnsi="Wingdings" w:hint="default"/>
+      </w:rPr>
+    </w:lvl>
+    <w:lvl w:ilvl="3" w:tplc="04130001" w:tentative="1">
+      <w:start w:val="1"/>
+      <w:numFmt w:val="bullet"/>
+      <w:lvlText w:val=""/>
+      <w:lvlJc w:val="left"/>
+      <w:pPr>
+        <w:ind w:left="2880" w:hanging="360"/>
+      </w:pPr>
+      <w:rPr>
+        <w:rFonts w:ascii="Symbol" w:hAnsi="Symbol" w:hint="default"/>
+      </w:rPr>
+    </w:lvl>
+    <w:lvl w:ilvl="4" w:tplc="04130003" w:tentative="1">
+      <w:start w:val="1"/>
+      <w:numFmt w:val="bullet"/>
+      <w:lvlText w:val="o"/>
+      <w:lvlJc w:val="left"/>
+      <w:pPr>
+        <w:ind w:left="3600" w:hanging="360"/>
+      </w:pPr>
+      <w:rPr>
+        <w:rFonts w:ascii="Courier New" w:hAnsi="Courier New" w:cs="Courier New" w:hint="default"/>
+      </w:rPr>
+    </w:lvl>
+    <w:lvl w:ilvl="5" w:tplc="04130005" w:tentative="1">
+      <w:start w:val="1"/>
+      <w:numFmt w:val="bullet"/>
+      <w:lvlText w:val=""/>
+      <w:lvlJc w:val="left"/>
+      <w:pPr>
+        <w:ind w:left="4320" w:hanging="360"/>
+      </w:pPr>
+      <w:rPr>
+        <w:rFonts w:ascii="Wingdings" w:hAnsi="Wingdings" w:hint="default"/>
+      </w:rPr>
+    </w:lvl>
+    <w:lvl w:ilvl="6" w:tplc="04130001" w:tentative="1">
+      <w:start w:val="1"/>
+      <w:numFmt w:val="bullet"/>
+      <w:lvlText w:val=""/>
+      <w:lvlJc w:val="left"/>
+      <w:pPr>
+        <w:ind w:left="5040" w:hanging="360"/>
+      </w:pPr>
+      <w:rPr>
+        <w:rFonts w:ascii="Symbol" w:hAnsi="Symbol" w:hint="default"/>
+      </w:rPr>
+    </w:lvl>
+    <w:lvl w:ilvl="7" w:tplc="04130003" w:tentative="1">
+      <w:start w:val="1"/>
+      <w:numFmt w:val="bullet"/>
+      <w:lvlText w:val="o"/>
+      <w:lvlJc w:val="left"/>
+      <w:pPr>
+        <w:ind w:left="5760" w:hanging="360"/>
+      </w:pPr>
+      <w:rPr>
+        <w:rFonts w:ascii="Courier New" w:hAnsi="Courier New" w:cs="Courier New" w:hint="default"/>
+      </w:rPr>
+    </w:lvl>
+    <w:lvl w:ilvl="8" w:tplc="04130005" w:tentative="1">
+      <w:start w:val="1"/>
+      <w:numFmt w:val="bullet"/>
+      <w:lvlText w:val=""/>
+      <w:lvlJc w:val="left"/>
+      <w:pPr>
+        <w:ind w:left="6480" w:hanging="360"/>
+      </w:pPr>
+      <w:rPr>
+        <w:rFonts w:ascii="Wingdings" w:hAnsi="Wingdings" w:hint="default"/>
+      </w:rPr>
+    </w:lvl>
+  </w:abstractNum>
+  <w:abstractNum w:abstractNumId="2">
     <w:nsid w:val="76432A8E"/>
     <w:multiLevelType w:val="hybridMultilevel"/>
     <w:tmpl w:val="D4C2C2AE"/>
@@ -2642,7 +3937,7 @@
       </w:rPr>
     </w:lvl>
   </w:abstractNum>
-  <w:abstractNum w:abstractNumId="2">
+  <w:abstractNum w:abstractNumId="3">
     <w:nsid w:val="7E0608B8"/>
     <w:multiLevelType w:val="hybridMultilevel"/>
     <w:tmpl w:val="BA48E97A"/>
@@ -2754,7 +4049,7 @@
       </w:rPr>
     </w:lvl>
   </w:abstractNum>
-  <w:abstractNum w:abstractNumId="3">
+  <w:abstractNum w:abstractNumId="4">
     <w:nsid w:val="7EC05455"/>
     <w:multiLevelType w:val="hybridMultilevel"/>
     <w:tmpl w:val="1E38928A"/>
@@ -2867,22 +4162,25 @@
     </w:lvl>
   </w:abstractNum>
   <w:num w:numId="1">
-    <w:abstractNumId w:val="2"/>
+    <w:abstractNumId w:val="3"/>
   </w:num>
   <w:num w:numId="2">
-    <w:abstractNumId w:val="3"/>
+    <w:abstractNumId w:val="4"/>
   </w:num>
   <w:num w:numId="3">
     <w:abstractNumId w:val="0"/>
   </w:num>
   <w:num w:numId="4">
+    <w:abstractNumId w:val="2"/>
+  </w:num>
+  <w:num w:numId="5">
     <w:abstractNumId w:val="1"/>
   </w:num>
 </w:numbering>
 </file>
 
 <file path=word/styles.xml><?xml version="1.0" encoding="utf-8"?>
-<w:styles xmlns:mc="http://schemas.openxmlformats.org/markup-compatibility/2006" xmlns:r="http://schemas.openxmlformats.org/officeDocument/2006/relationships" xmlns:w="http://schemas.openxmlformats.org/wordprocessingml/2006/main" xmlns:w14="http://schemas.microsoft.com/office/word/2010/wordml" xmlns:w15="http://schemas.microsoft.com/office/word/2012/wordml" mc:Ignorable="w14 w15">
+<w:styles xmlns:mc="http://schemas.openxmlformats.org/markup-compatibility/2006" xmlns:r="http://schemas.openxmlformats.org/officeDocument/2006/relationships" xmlns:w="http://schemas.openxmlformats.org/wordprocessingml/2006/main" xmlns:w14="http://schemas.microsoft.com/office/word/2010/wordml" mc:Ignorable="w14">
   <w:docDefaults>
     <w:rPrDefault>
       <w:rPr>
@@ -2898,378 +4196,998 @@
       </w:pPr>
     </w:pPrDefault>
   </w:docDefaults>
-  <w:latentStyles w:defLockedState="0" w:defUIPriority="99" w:defSemiHidden="0" w:defUnhideWhenUsed="0" w:defQFormat="0" w:count="371">
-    <w:lsdException w:name="Normal" w:uiPriority="0" w:qFormat="1"/>
-    <w:lsdException w:name="heading 1" w:uiPriority="9" w:qFormat="1"/>
-    <w:lsdException w:name="heading 2" w:semiHidden="1" w:uiPriority="9" w:unhideWhenUsed="1" w:qFormat="1"/>
-    <w:lsdException w:name="heading 3" w:semiHidden="1" w:uiPriority="9" w:unhideWhenUsed="1" w:qFormat="1"/>
-    <w:lsdException w:name="heading 4" w:semiHidden="1" w:uiPriority="9" w:unhideWhenUsed="1" w:qFormat="1"/>
-    <w:lsdException w:name="heading 5" w:semiHidden="1" w:uiPriority="9" w:unhideWhenUsed="1" w:qFormat="1"/>
-    <w:lsdException w:name="heading 6" w:semiHidden="1" w:uiPriority="9" w:unhideWhenUsed="1" w:qFormat="1"/>
-    <w:lsdException w:name="heading 7" w:semiHidden="1" w:uiPriority="9" w:unhideWhenUsed="1" w:qFormat="1"/>
-    <w:lsdException w:name="heading 8" w:semiHidden="1" w:uiPriority="9" w:unhideWhenUsed="1" w:qFormat="1"/>
-    <w:lsdException w:name="heading 9" w:semiHidden="1" w:uiPriority="9" w:unhideWhenUsed="1" w:qFormat="1"/>
-    <w:lsdException w:name="index 1" w:semiHidden="1" w:unhideWhenUsed="1"/>
-    <w:lsdException w:name="index 2" w:semiHidden="1" w:unhideWhenUsed="1"/>
-    <w:lsdException w:name="index 3" w:semiHidden="1" w:unhideWhenUsed="1"/>
-    <w:lsdException w:name="index 4" w:semiHidden="1" w:unhideWhenUsed="1"/>
-    <w:lsdException w:name="index 5" w:semiHidden="1" w:unhideWhenUsed="1"/>
-    <w:lsdException w:name="index 6" w:semiHidden="1" w:unhideWhenUsed="1"/>
-    <w:lsdException w:name="index 7" w:semiHidden="1" w:unhideWhenUsed="1"/>
-    <w:lsdException w:name="index 8" w:semiHidden="1" w:unhideWhenUsed="1"/>
-    <w:lsdException w:name="index 9" w:semiHidden="1" w:unhideWhenUsed="1"/>
-    <w:lsdException w:name="toc 1" w:semiHidden="1" w:uiPriority="39" w:unhideWhenUsed="1"/>
-    <w:lsdException w:name="toc 2" w:semiHidden="1" w:uiPriority="39" w:unhideWhenUsed="1"/>
-    <w:lsdException w:name="toc 3" w:semiHidden="1" w:uiPriority="39" w:unhideWhenUsed="1"/>
-    <w:lsdException w:name="toc 4" w:semiHidden="1" w:uiPriority="39" w:unhideWhenUsed="1"/>
-    <w:lsdException w:name="toc 5" w:semiHidden="1" w:uiPriority="39" w:unhideWhenUsed="1"/>
-    <w:lsdException w:name="toc 6" w:semiHidden="1" w:uiPriority="39" w:unhideWhenUsed="1"/>
-    <w:lsdException w:name="toc 7" w:semiHidden="1" w:uiPriority="39" w:unhideWhenUsed="1"/>
-    <w:lsdException w:name="toc 8" w:semiHidden="1" w:uiPriority="39" w:unhideWhenUsed="1"/>
-    <w:lsdException w:name="toc 9" w:semiHidden="1" w:uiPriority="39" w:unhideWhenUsed="1"/>
-    <w:lsdException w:name="Normal Indent" w:semiHidden="1" w:unhideWhenUsed="1"/>
-    <w:lsdException w:name="footnote text" w:semiHidden="1" w:unhideWhenUsed="1"/>
-    <w:lsdException w:name="annotation text" w:semiHidden="1" w:unhideWhenUsed="1"/>
-    <w:lsdException w:name="header" w:semiHidden="1" w:unhideWhenUsed="1"/>
-    <w:lsdException w:name="footer" w:semiHidden="1" w:unhideWhenUsed="1"/>
-    <w:lsdException w:name="index heading" w:semiHidden="1" w:unhideWhenUsed="1"/>
-    <w:lsdException w:name="caption" w:semiHidden="1" w:uiPriority="35" w:unhideWhenUsed="1" w:qFormat="1"/>
-    <w:lsdException w:name="table of figures" w:semiHidden="1" w:unhideWhenUsed="1"/>
-    <w:lsdException w:name="envelope address" w:semiHidden="1" w:unhideWhenUsed="1"/>
-    <w:lsdException w:name="envelope return" w:semiHidden="1" w:unhideWhenUsed="1"/>
-    <w:lsdException w:name="footnote reference" w:semiHidden="1" w:unhideWhenUsed="1"/>
-    <w:lsdException w:name="annotation reference" w:semiHidden="1" w:unhideWhenUsed="1"/>
-    <w:lsdException w:name="line number" w:semiHidden="1" w:unhideWhenUsed="1"/>
-    <w:lsdException w:name="page number" w:semiHidden="1" w:unhideWhenUsed="1"/>
-    <w:lsdException w:name="endnote reference" w:semiHidden="1" w:unhideWhenUsed="1"/>
-    <w:lsdException w:name="endnote text" w:semiHidden="1" w:unhideWhenUsed="1"/>
-    <w:lsdException w:name="table of authorities" w:semiHidden="1" w:unhideWhenUsed="1"/>
-    <w:lsdException w:name="macro" w:semiHidden="1" w:unhideWhenUsed="1"/>
-    <w:lsdException w:name="toa heading" w:semiHidden="1" w:unhideWhenUsed="1"/>
-    <w:lsdException w:name="List" w:semiHidden="1" w:unhideWhenUsed="1"/>
-    <w:lsdException w:name="List Bullet" w:semiHidden="1" w:unhideWhenUsed="1"/>
-    <w:lsdException w:name="List Number" w:semiHidden="1" w:unhideWhenUsed="1"/>
-    <w:lsdException w:name="List 2" w:semiHidden="1" w:unhideWhenUsed="1"/>
-    <w:lsdException w:name="List 3" w:semiHidden="1" w:unhideWhenUsed="1"/>
-    <w:lsdException w:name="List 4" w:semiHidden="1" w:unhideWhenUsed="1"/>
-    <w:lsdException w:name="List 5" w:semiHidden="1" w:unhideWhenUsed="1"/>
-    <w:lsdException w:name="List Bullet 2" w:semiHidden="1" w:unhideWhenUsed="1"/>
-    <w:lsdException w:name="List Bullet 3" w:semiHidden="1" w:unhideWhenUsed="1"/>
-    <w:lsdException w:name="List Bullet 4" w:semiHidden="1" w:unhideWhenUsed="1"/>
-    <w:lsdException w:name="List Bullet 5" w:semiHidden="1" w:unhideWhenUsed="1"/>
-    <w:lsdException w:name="List Number 2" w:semiHidden="1" w:unhideWhenUsed="1"/>
-    <w:lsdException w:name="List Number 3" w:semiHidden="1" w:unhideWhenUsed="1"/>
-    <w:lsdException w:name="List Number 4" w:semiHidden="1" w:unhideWhenUsed="1"/>
-    <w:lsdException w:name="List Number 5" w:semiHidden="1" w:unhideWhenUsed="1"/>
-    <w:lsdException w:name="Title" w:uiPriority="10" w:qFormat="1"/>
-    <w:lsdException w:name="Closing" w:semiHidden="1" w:unhideWhenUsed="1"/>
-    <w:lsdException w:name="Signature" w:semiHidden="1" w:unhideWhenUsed="1"/>
-    <w:lsdException w:name="Default Paragraph Font" w:semiHidden="1" w:uiPriority="1" w:unhideWhenUsed="1"/>
-    <w:lsdException w:name="Body Text" w:semiHidden="1" w:unhideWhenUsed="1"/>
-    <w:lsdException w:name="Body Text Indent" w:semiHidden="1" w:unhideWhenUsed="1"/>
-    <w:lsdException w:name="List Continue" w:semiHidden="1" w:unhideWhenUsed="1"/>
-    <w:lsdException w:name="List Continue 2" w:semiHidden="1" w:unhideWhenUsed="1"/>
-    <w:lsdException w:name="List Continue 3" w:semiHidden="1" w:unhideWhenUsed="1"/>
-    <w:lsdException w:name="List Continue 4" w:semiHidden="1" w:unhideWhenUsed="1"/>
-    <w:lsdException w:name="List Continue 5" w:semiHidden="1" w:unhideWhenUsed="1"/>
-    <w:lsdException w:name="Message Header" w:semiHidden="1" w:unhideWhenUsed="1"/>
-    <w:lsdException w:name="Subtitle" w:uiPriority="11" w:qFormat="1"/>
-    <w:lsdException w:name="Salutation" w:semiHidden="1" w:unhideWhenUsed="1"/>
-    <w:lsdException w:name="Date" w:semiHidden="1" w:unhideWhenUsed="1"/>
-    <w:lsdException w:name="Body Text First Indent" w:semiHidden="1" w:unhideWhenUsed="1"/>
-    <w:lsdException w:name="Body Text First Indent 2" w:semiHidden="1" w:unhideWhenUsed="1"/>
-    <w:lsdException w:name="Note Heading" w:semiHidden="1" w:unhideWhenUsed="1"/>
-    <w:lsdException w:name="Body Text 2" w:semiHidden="1" w:unhideWhenUsed="1"/>
-    <w:lsdException w:name="Body Text 3" w:semiHidden="1" w:unhideWhenUsed="1"/>
-    <w:lsdException w:name="Body Text Indent 2" w:semiHidden="1" w:unhideWhenUsed="1"/>
-    <w:lsdException w:name="Body Text Indent 3" w:semiHidden="1" w:unhideWhenUsed="1"/>
-    <w:lsdException w:name="Block Text" w:semiHidden="1" w:unhideWhenUsed="1"/>
-    <w:lsdException w:name="Hyperlink" w:semiHidden="1" w:unhideWhenUsed="1"/>
-    <w:lsdException w:name="FollowedHyperlink" w:semiHidden="1" w:unhideWhenUsed="1"/>
-    <w:lsdException w:name="Strong" w:uiPriority="22" w:qFormat="1"/>
-    <w:lsdException w:name="Emphasis" w:uiPriority="20" w:qFormat="1"/>
-    <w:lsdException w:name="Document Map" w:semiHidden="1" w:unhideWhenUsed="1"/>
-    <w:lsdException w:name="Plain Text" w:semiHidden="1" w:unhideWhenUsed="1"/>
-    <w:lsdException w:name="E-mail Signature" w:semiHidden="1" w:unhideWhenUsed="1"/>
-    <w:lsdException w:name="HTML Top of Form" w:semiHidden="1" w:unhideWhenUsed="1"/>
-    <w:lsdException w:name="HTML Bottom of Form" w:semiHidden="1" w:unhideWhenUsed="1"/>
-    <w:lsdException w:name="Normal (Web)" w:semiHidden="1" w:unhideWhenUsed="1"/>
-    <w:lsdException w:name="HTML Acronym" w:semiHidden="1" w:unhideWhenUsed="1"/>
-    <w:lsdException w:name="HTML Address" w:semiHidden="1" w:unhideWhenUsed="1"/>
-    <w:lsdException w:name="HTML Cite" w:semiHidden="1" w:unhideWhenUsed="1"/>
-    <w:lsdException w:name="HTML Code" w:semiHidden="1" w:unhideWhenUsed="1"/>
-    <w:lsdException w:name="HTML Definition" w:semiHidden="1" w:unhideWhenUsed="1"/>
-    <w:lsdException w:name="HTML Keyboard" w:semiHidden="1" w:unhideWhenUsed="1"/>
-    <w:lsdException w:name="HTML Preformatted" w:semiHidden="1" w:unhideWhenUsed="1"/>
-    <w:lsdException w:name="HTML Sample" w:semiHidden="1" w:unhideWhenUsed="1"/>
-    <w:lsdException w:name="HTML Typewriter" w:semiHidden="1" w:unhideWhenUsed="1"/>
-    <w:lsdException w:name="HTML Variable" w:semiHidden="1" w:unhideWhenUsed="1"/>
-    <w:lsdException w:name="Normal Table" w:semiHidden="1" w:unhideWhenUsed="1"/>
-    <w:lsdException w:name="annotation subject" w:semiHidden="1" w:unhideWhenUsed="1"/>
-    <w:lsdException w:name="No List" w:semiHidden="1" w:unhideWhenUsed="1"/>
-    <w:lsdException w:name="Outline List 1" w:semiHidden="1" w:unhideWhenUsed="1"/>
-    <w:lsdException w:name="Outline List 2" w:semiHidden="1" w:unhideWhenUsed="1"/>
-    <w:lsdException w:name="Outline List 3" w:semiHidden="1" w:unhideWhenUsed="1"/>
-    <w:lsdException w:name="Table Simple 1" w:semiHidden="1" w:unhideWhenUsed="1"/>
-    <w:lsdException w:name="Table Simple 2" w:semiHidden="1" w:unhideWhenUsed="1"/>
-    <w:lsdException w:name="Table Simple 3" w:semiHidden="1" w:unhideWhenUsed="1"/>
-    <w:lsdException w:name="Table Classic 1" w:semiHidden="1" w:unhideWhenUsed="1"/>
-    <w:lsdException w:name="Table Classic 2" w:semiHidden="1" w:unhideWhenUsed="1"/>
-    <w:lsdException w:name="Table Classic 3" w:semiHidden="1" w:unhideWhenUsed="1"/>
-    <w:lsdException w:name="Table Classic 4" w:semiHidden="1" w:unhideWhenUsed="1"/>
-    <w:lsdException w:name="Table Colorful 1" w:semiHidden="1" w:unhideWhenUsed="1"/>
-    <w:lsdException w:name="Table Colorful 2" w:semiHidden="1" w:unhideWhenUsed="1"/>
-    <w:lsdException w:name="Table Colorful 3" w:semiHidden="1" w:unhideWhenUsed="1"/>
-    <w:lsdException w:name="Table Columns 1" w:semiHidden="1" w:unhideWhenUsed="1"/>
-    <w:lsdException w:name="Table Columns 2" w:semiHidden="1" w:unhideWhenUsed="1"/>
-    <w:lsdException w:name="Table Columns 3" w:semiHidden="1" w:unhideWhenUsed="1"/>
-    <w:lsdException w:name="Table Columns 4" w:semiHidden="1" w:unhideWhenUsed="1"/>
-    <w:lsdException w:name="Table Columns 5" w:semiHidden="1" w:unhideWhenUsed="1"/>
-    <w:lsdException w:name="Table Grid 1" w:semiHidden="1" w:unhideWhenUsed="1"/>
-    <w:lsdException w:name="Table Grid 2" w:semiHidden="1" w:unhideWhenUsed="1"/>
-    <w:lsdException w:name="Table Grid 3" w:semiHidden="1" w:unhideWhenUsed="1"/>
-    <w:lsdException w:name="Table Grid 4" w:semiHidden="1" w:unhideWhenUsed="1"/>
-    <w:lsdException w:name="Table Grid 5" w:semiHidden="1" w:unhideWhenUsed="1"/>
-    <w:lsdException w:name="Table Grid 6" w:semiHidden="1" w:unhideWhenUsed="1"/>
-    <w:lsdException w:name="Table Grid 7" w:semiHidden="1" w:unhideWhenUsed="1"/>
-    <w:lsdException w:name="Table Grid 8" w:semiHidden="1" w:unhideWhenUsed="1"/>
-    <w:lsdException w:name="Table List 1" w:semiHidden="1" w:unhideWhenUsed="1"/>
-    <w:lsdException w:name="Table List 2" w:semiHidden="1" w:unhideWhenUsed="1"/>
-    <w:lsdException w:name="Table List 3" w:semiHidden="1" w:unhideWhenUsed="1"/>
-    <w:lsdException w:name="Table List 4" w:semiHidden="1" w:unhideWhenUsed="1"/>
-    <w:lsdException w:name="Table List 5" w:semiHidden="1" w:unhideWhenUsed="1"/>
-    <w:lsdException w:name="Table List 6" w:semiHidden="1" w:unhideWhenUsed="1"/>
-    <w:lsdException w:name="Table List 7" w:semiHidden="1" w:unhideWhenUsed="1"/>
-    <w:lsdException w:name="Table List 8" w:semiHidden="1" w:unhideWhenUsed="1"/>
-    <w:lsdException w:name="Table 3D effects 1" w:semiHidden="1" w:unhideWhenUsed="1"/>
-    <w:lsdException w:name="Table 3D effects 2" w:semiHidden="1" w:unhideWhenUsed="1"/>
-    <w:lsdException w:name="Table 3D effects 3" w:semiHidden="1" w:unhideWhenUsed="1"/>
-    <w:lsdException w:name="Table Contemporary" w:semiHidden="1" w:unhideWhenUsed="1"/>
-    <w:lsdException w:name="Table Elegant" w:semiHidden="1" w:unhideWhenUsed="1"/>
-    <w:lsdException w:name="Table Professional" w:semiHidden="1" w:unhideWhenUsed="1"/>
-    <w:lsdException w:name="Table Subtle 1" w:semiHidden="1" w:unhideWhenUsed="1"/>
-    <w:lsdException w:name="Table Subtle 2" w:semiHidden="1" w:unhideWhenUsed="1"/>
-    <w:lsdException w:name="Table Web 1" w:semiHidden="1" w:unhideWhenUsed="1"/>
-    <w:lsdException w:name="Table Web 2" w:semiHidden="1" w:unhideWhenUsed="1"/>
-    <w:lsdException w:name="Table Web 3" w:semiHidden="1" w:unhideWhenUsed="1"/>
-    <w:lsdException w:name="Balloon Text" w:semiHidden="1" w:unhideWhenUsed="1"/>
-    <w:lsdException w:name="Table Grid" w:uiPriority="39"/>
-    <w:lsdException w:name="Table Theme" w:semiHidden="1" w:unhideWhenUsed="1"/>
-    <w:lsdException w:name="Placeholder Text" w:semiHidden="1"/>
-    <w:lsdException w:name="No Spacing" w:uiPriority="1" w:qFormat="1"/>
-    <w:lsdException w:name="Light Shading" w:uiPriority="60"/>
-    <w:lsdException w:name="Light List" w:uiPriority="61"/>
-    <w:lsdException w:name="Light Grid" w:uiPriority="62"/>
-    <w:lsdException w:name="Medium Shading 1" w:uiPriority="63"/>
-    <w:lsdException w:name="Medium Shading 2" w:uiPriority="64"/>
-    <w:lsdException w:name="Medium List 1" w:uiPriority="65"/>
-    <w:lsdException w:name="Medium List 2" w:uiPriority="66"/>
-    <w:lsdException w:name="Medium Grid 1" w:uiPriority="67"/>
-    <w:lsdException w:name="Medium Grid 2" w:uiPriority="68"/>
-    <w:lsdException w:name="Medium Grid 3" w:uiPriority="69"/>
-    <w:lsdException w:name="Dark List" w:uiPriority="70"/>
-    <w:lsdException w:name="Colorful Shading" w:uiPriority="71"/>
-    <w:lsdException w:name="Colorful List" w:uiPriority="72"/>
-    <w:lsdException w:name="Colorful Grid" w:uiPriority="73"/>
-    <w:lsdException w:name="Light Shading Accent 1" w:uiPriority="60"/>
-    <w:lsdException w:name="Light List Accent 1" w:uiPriority="61"/>
-    <w:lsdException w:name="Light Grid Accent 1" w:uiPriority="62"/>
-    <w:lsdException w:name="Medium Shading 1 Accent 1" w:uiPriority="63"/>
-    <w:lsdException w:name="Medium Shading 2 Accent 1" w:uiPriority="64"/>
-    <w:lsdException w:name="Medium List 1 Accent 1" w:uiPriority="65"/>
-    <w:lsdException w:name="Revision" w:semiHidden="1"/>
-    <w:lsdException w:name="List Paragraph" w:uiPriority="34" w:qFormat="1"/>
-    <w:lsdException w:name="Quote" w:uiPriority="29" w:qFormat="1"/>
-    <w:lsdException w:name="Intense Quote" w:uiPriority="30" w:qFormat="1"/>
-    <w:lsdException w:name="Medium List 2 Accent 1" w:uiPriority="66"/>
-    <w:lsdException w:name="Medium Grid 1 Accent 1" w:uiPriority="67"/>
-    <w:lsdException w:name="Medium Grid 2 Accent 1" w:uiPriority="68"/>
-    <w:lsdException w:name="Medium Grid 3 Accent 1" w:uiPriority="69"/>
-    <w:lsdException w:name="Dark List Accent 1" w:uiPriority="70"/>
-    <w:lsdException w:name="Colorful Shading Accent 1" w:uiPriority="71"/>
-    <w:lsdException w:name="Colorful List Accent 1" w:uiPriority="72"/>
-    <w:lsdException w:name="Colorful Grid Accent 1" w:uiPriority="73"/>
-    <w:lsdException w:name="Light Shading Accent 2" w:uiPriority="60"/>
-    <w:lsdException w:name="Light List Accent 2" w:uiPriority="61"/>
-    <w:lsdException w:name="Light Grid Accent 2" w:uiPriority="62"/>
-    <w:lsdException w:name="Medium Shading 1 Accent 2" w:uiPriority="63"/>
-    <w:lsdException w:name="Medium Shading 2 Accent 2" w:uiPriority="64"/>
-    <w:lsdException w:name="Medium List 1 Accent 2" w:uiPriority="65"/>
-    <w:lsdException w:name="Medium List 2 Accent 2" w:uiPriority="66"/>
-    <w:lsdException w:name="Medium Grid 1 Accent 2" w:uiPriority="67"/>
-    <w:lsdException w:name="Medium Grid 2 Accent 2" w:uiPriority="68"/>
-    <w:lsdException w:name="Medium Grid 3 Accent 2" w:uiPriority="69"/>
-    <w:lsdException w:name="Dark List Accent 2" w:uiPriority="70"/>
-    <w:lsdException w:name="Colorful Shading Accent 2" w:uiPriority="71"/>
-    <w:lsdException w:name="Colorful List Accent 2" w:uiPriority="72"/>
-    <w:lsdException w:name="Colorful Grid Accent 2" w:uiPriority="73"/>
-    <w:lsdException w:name="Light Shading Accent 3" w:uiPriority="60"/>
-    <w:lsdException w:name="Light List Accent 3" w:uiPriority="61"/>
-    <w:lsdException w:name="Light Grid Accent 3" w:uiPriority="62"/>
-    <w:lsdException w:name="Medium Shading 1 Accent 3" w:uiPriority="63"/>
-    <w:lsdException w:name="Medium Shading 2 Accent 3" w:uiPriority="64"/>
-    <w:lsdException w:name="Medium List 1 Accent 3" w:uiPriority="65"/>
-    <w:lsdException w:name="Medium List 2 Accent 3" w:uiPriority="66"/>
-    <w:lsdException w:name="Medium Grid 1 Accent 3" w:uiPriority="67"/>
-    <w:lsdException w:name="Medium Grid 2 Accent 3" w:uiPriority="68"/>
-    <w:lsdException w:name="Medium Grid 3 Accent 3" w:uiPriority="69"/>
-    <w:lsdException w:name="Dark List Accent 3" w:uiPriority="70"/>
-    <w:lsdException w:name="Colorful Shading Accent 3" w:uiPriority="71"/>
-    <w:lsdException w:name="Colorful List Accent 3" w:uiPriority="72"/>
-    <w:lsdException w:name="Colorful Grid Accent 3" w:uiPriority="73"/>
-    <w:lsdException w:name="Light Shading Accent 4" w:uiPriority="60"/>
-    <w:lsdException w:name="Light List Accent 4" w:uiPriority="61"/>
-    <w:lsdException w:name="Light Grid Accent 4" w:uiPriority="62"/>
-    <w:lsdException w:name="Medium Shading 1 Accent 4" w:uiPriority="63"/>
-    <w:lsdException w:name="Medium Shading 2 Accent 4" w:uiPriority="64"/>
-    <w:lsdException w:name="Medium List 1 Accent 4" w:uiPriority="65"/>
-    <w:lsdException w:name="Medium List 2 Accent 4" w:uiPriority="66"/>
-    <w:lsdException w:name="Medium Grid 1 Accent 4" w:uiPriority="67"/>
-    <w:lsdException w:name="Medium Grid 2 Accent 4" w:uiPriority="68"/>
-    <w:lsdException w:name="Medium Grid 3 Accent 4" w:uiPriority="69"/>
-    <w:lsdException w:name="Dark List Accent 4" w:uiPriority="70"/>
-    <w:lsdException w:name="Colorful Shading Accent 4" w:uiPriority="71"/>
-    <w:lsdException w:name="Colorful List Accent 4" w:uiPriority="72"/>
-    <w:lsdException w:name="Colorful Grid Accent 4" w:uiPriority="73"/>
-    <w:lsdException w:name="Light Shading Accent 5" w:uiPriority="60"/>
-    <w:lsdException w:name="Light List Accent 5" w:uiPriority="61"/>
-    <w:lsdException w:name="Light Grid Accent 5" w:uiPriority="62"/>
-    <w:lsdException w:name="Medium Shading 1 Accent 5" w:uiPriority="63"/>
-    <w:lsdException w:name="Medium Shading 2 Accent 5" w:uiPriority="64"/>
-    <w:lsdException w:name="Medium List 1 Accent 5" w:uiPriority="65"/>
-    <w:lsdException w:name="Medium List 2 Accent 5" w:uiPriority="66"/>
-    <w:lsdException w:name="Medium Grid 1 Accent 5" w:uiPriority="67"/>
-    <w:lsdException w:name="Medium Grid 2 Accent 5" w:uiPriority="68"/>
-    <w:lsdException w:name="Medium Grid 3 Accent 5" w:uiPriority="69"/>
-    <w:lsdException w:name="Dark List Accent 5" w:uiPriority="70"/>
-    <w:lsdException w:name="Colorful Shading Accent 5" w:uiPriority="71"/>
-    <w:lsdException w:name="Colorful List Accent 5" w:uiPriority="72"/>
-    <w:lsdException w:name="Colorful Grid Accent 5" w:uiPriority="73"/>
-    <w:lsdException w:name="Light Shading Accent 6" w:uiPriority="60"/>
-    <w:lsdException w:name="Light List Accent 6" w:uiPriority="61"/>
-    <w:lsdException w:name="Light Grid Accent 6" w:uiPriority="62"/>
-    <w:lsdException w:name="Medium Shading 1 Accent 6" w:uiPriority="63"/>
-    <w:lsdException w:name="Medium Shading 2 Accent 6" w:uiPriority="64"/>
-    <w:lsdException w:name="Medium List 1 Accent 6" w:uiPriority="65"/>
-    <w:lsdException w:name="Medium List 2 Accent 6" w:uiPriority="66"/>
-    <w:lsdException w:name="Medium Grid 1 Accent 6" w:uiPriority="67"/>
-    <w:lsdException w:name="Medium Grid 2 Accent 6" w:uiPriority="68"/>
-    <w:lsdException w:name="Medium Grid 3 Accent 6" w:uiPriority="69"/>
-    <w:lsdException w:name="Dark List Accent 6" w:uiPriority="70"/>
-    <w:lsdException w:name="Colorful Shading Accent 6" w:uiPriority="71"/>
-    <w:lsdException w:name="Colorful List Accent 6" w:uiPriority="72"/>
-    <w:lsdException w:name="Colorful Grid Accent 6" w:uiPriority="73"/>
-    <w:lsdException w:name="Subtle Emphasis" w:uiPriority="19" w:qFormat="1"/>
-    <w:lsdException w:name="Intense Emphasis" w:uiPriority="21" w:qFormat="1"/>
-    <w:lsdException w:name="Subtle Reference" w:uiPriority="31" w:qFormat="1"/>
-    <w:lsdException w:name="Intense Reference" w:uiPriority="32" w:qFormat="1"/>
-    <w:lsdException w:name="Book Title" w:uiPriority="33" w:qFormat="1"/>
-    <w:lsdException w:name="Bibliography" w:semiHidden="1" w:uiPriority="37" w:unhideWhenUsed="1"/>
-    <w:lsdException w:name="TOC Heading" w:semiHidden="1" w:uiPriority="39" w:unhideWhenUsed="1" w:qFormat="1"/>
-    <w:lsdException w:name="Plain Table 1" w:uiPriority="41"/>
-    <w:lsdException w:name="Plain Table 2" w:uiPriority="42"/>
-    <w:lsdException w:name="Plain Table 3" w:uiPriority="43"/>
-    <w:lsdException w:name="Plain Table 4" w:uiPriority="44"/>
-    <w:lsdException w:name="Plain Table 5" w:uiPriority="45"/>
-    <w:lsdException w:name="Grid Table Light" w:uiPriority="40"/>
-    <w:lsdException w:name="Grid Table 1 Light" w:uiPriority="46"/>
-    <w:lsdException w:name="Grid Table 2" w:uiPriority="47"/>
-    <w:lsdException w:name="Grid Table 3" w:uiPriority="48"/>
-    <w:lsdException w:name="Grid Table 4" w:uiPriority="49"/>
-    <w:lsdException w:name="Grid Table 5 Dark" w:uiPriority="50"/>
-    <w:lsdException w:name="Grid Table 6 Colorful" w:uiPriority="51"/>
-    <w:lsdException w:name="Grid Table 7 Colorful" w:uiPriority="52"/>
-    <w:lsdException w:name="Grid Table 1 Light Accent 1" w:uiPriority="46"/>
-    <w:lsdException w:name="Grid Table 2 Accent 1" w:uiPriority="47"/>
-    <w:lsdException w:name="Grid Table 3 Accent 1" w:uiPriority="48"/>
-    <w:lsdException w:name="Grid Table 4 Accent 1" w:uiPriority="49"/>
-    <w:lsdException w:name="Grid Table 5 Dark Accent 1" w:uiPriority="50"/>
-    <w:lsdException w:name="Grid Table 6 Colorful Accent 1" w:uiPriority="51"/>
-    <w:lsdException w:name="Grid Table 7 Colorful Accent 1" w:uiPriority="52"/>
-    <w:lsdException w:name="Grid Table 1 Light Accent 2" w:uiPriority="46"/>
-    <w:lsdException w:name="Grid Table 2 Accent 2" w:uiPriority="47"/>
-    <w:lsdException w:name="Grid Table 3 Accent 2" w:uiPriority="48"/>
-    <w:lsdException w:name="Grid Table 4 Accent 2" w:uiPriority="49"/>
-    <w:lsdException w:name="Grid Table 5 Dark Accent 2" w:uiPriority="50"/>
-    <w:lsdException w:name="Grid Table 6 Colorful Accent 2" w:uiPriority="51"/>
-    <w:lsdException w:name="Grid Table 7 Colorful Accent 2" w:uiPriority="52"/>
-    <w:lsdException w:name="Grid Table 1 Light Accent 3" w:uiPriority="46"/>
-    <w:lsdException w:name="Grid Table 2 Accent 3" w:uiPriority="47"/>
-    <w:lsdException w:name="Grid Table 3 Accent 3" w:uiPriority="48"/>
-    <w:lsdException w:name="Grid Table 4 Accent 3" w:uiPriority="49"/>
-    <w:lsdException w:name="Grid Table 5 Dark Accent 3" w:uiPriority="50"/>
-    <w:lsdException w:name="Grid Table 6 Colorful Accent 3" w:uiPriority="51"/>
-    <w:lsdException w:name="Grid Table 7 Colorful Accent 3" w:uiPriority="52"/>
-    <w:lsdException w:name="Grid Table 1 Light Accent 4" w:uiPriority="46"/>
-    <w:lsdException w:name="Grid Table 2 Accent 4" w:uiPriority="47"/>
-    <w:lsdException w:name="Grid Table 3 Accent 4" w:uiPriority="48"/>
-    <w:lsdException w:name="Grid Table 4 Accent 4" w:uiPriority="49"/>
-    <w:lsdException w:name="Grid Table 5 Dark Accent 4" w:uiPriority="50"/>
-    <w:lsdException w:name="Grid Table 6 Colorful Accent 4" w:uiPriority="51"/>
-    <w:lsdException w:name="Grid Table 7 Colorful Accent 4" w:uiPriority="52"/>
-    <w:lsdException w:name="Grid Table 1 Light Accent 5" w:uiPriority="46"/>
-    <w:lsdException w:name="Grid Table 2 Accent 5" w:uiPriority="47"/>
-    <w:lsdException w:name="Grid Table 3 Accent 5" w:uiPriority="48"/>
-    <w:lsdException w:name="Grid Table 4 Accent 5" w:uiPriority="49"/>
-    <w:lsdException w:name="Grid Table 5 Dark Accent 5" w:uiPriority="50"/>
-    <w:lsdException w:name="Grid Table 6 Colorful Accent 5" w:uiPriority="51"/>
-    <w:lsdException w:name="Grid Table 7 Colorful Accent 5" w:uiPriority="52"/>
-    <w:lsdException w:name="Grid Table 1 Light Accent 6" w:uiPriority="46"/>
-    <w:lsdException w:name="Grid Table 2 Accent 6" w:uiPriority="47"/>
-    <w:lsdException w:name="Grid Table 3 Accent 6" w:uiPriority="48"/>
-    <w:lsdException w:name="Grid Table 4 Accent 6" w:uiPriority="49"/>
-    <w:lsdException w:name="Grid Table 5 Dark Accent 6" w:uiPriority="50"/>
-    <w:lsdException w:name="Grid Table 6 Colorful Accent 6" w:uiPriority="51"/>
-    <w:lsdException w:name="Grid Table 7 Colorful Accent 6" w:uiPriority="52"/>
-    <w:lsdException w:name="List Table 1 Light" w:uiPriority="46"/>
-    <w:lsdException w:name="List Table 2" w:uiPriority="47"/>
-    <w:lsdException w:name="List Table 3" w:uiPriority="48"/>
-    <w:lsdException w:name="List Table 4" w:uiPriority="49"/>
-    <w:lsdException w:name="List Table 5 Dark" w:uiPriority="50"/>
-    <w:lsdException w:name="List Table 6 Colorful" w:uiPriority="51"/>
-    <w:lsdException w:name="List Table 7 Colorful" w:uiPriority="52"/>
-    <w:lsdException w:name="List Table 1 Light Accent 1" w:uiPriority="46"/>
-    <w:lsdException w:name="List Table 2 Accent 1" w:uiPriority="47"/>
-    <w:lsdException w:name="List Table 3 Accent 1" w:uiPriority="48"/>
-    <w:lsdException w:name="List Table 4 Accent 1" w:uiPriority="49"/>
-    <w:lsdException w:name="List Table 5 Dark Accent 1" w:uiPriority="50"/>
-    <w:lsdException w:name="List Table 6 Colorful Accent 1" w:uiPriority="51"/>
-    <w:lsdException w:name="List Table 7 Colorful Accent 1" w:uiPriority="52"/>
-    <w:lsdException w:name="List Table 1 Light Accent 2" w:uiPriority="46"/>
-    <w:lsdException w:name="List Table 2 Accent 2" w:uiPriority="47"/>
-    <w:lsdException w:name="List Table 3 Accent 2" w:uiPriority="48"/>
-    <w:lsdException w:name="List Table 4 Accent 2" w:uiPriority="49"/>
-    <w:lsdException w:name="List Table 5 Dark Accent 2" w:uiPriority="50"/>
-    <w:lsdException w:name="List Table 6 Colorful Accent 2" w:uiPriority="51"/>
-    <w:lsdException w:name="List Table 7 Colorful Accent 2" w:uiPriority="52"/>
-    <w:lsdException w:name="List Table 1 Light Accent 3" w:uiPriority="46"/>
-    <w:lsdException w:name="List Table 2 Accent 3" w:uiPriority="47"/>
-    <w:lsdException w:name="List Table 3 Accent 3" w:uiPriority="48"/>
-    <w:lsdException w:name="List Table 4 Accent 3" w:uiPriority="49"/>
-    <w:lsdException w:name="List Table 5 Dark Accent 3" w:uiPriority="50"/>
-    <w:lsdException w:name="List Table 6 Colorful Accent 3" w:uiPriority="51"/>
-    <w:lsdException w:name="List Table 7 Colorful Accent 3" w:uiPriority="52"/>
-    <w:lsdException w:name="List Table 1 Light Accent 4" w:uiPriority="46"/>
-    <w:lsdException w:name="List Table 2 Accent 4" w:uiPriority="47"/>
-    <w:lsdException w:name="List Table 3 Accent 4" w:uiPriority="48"/>
-    <w:lsdException w:name="List Table 4 Accent 4" w:uiPriority="49"/>
-    <w:lsdException w:name="List Table 5 Dark Accent 4" w:uiPriority="50"/>
-    <w:lsdException w:name="List Table 6 Colorful Accent 4" w:uiPriority="51"/>
-    <w:lsdException w:name="List Table 7 Colorful Accent 4" w:uiPriority="52"/>
-    <w:lsdException w:name="List Table 1 Light Accent 5" w:uiPriority="46"/>
-    <w:lsdException w:name="List Table 2 Accent 5" w:uiPriority="47"/>
-    <w:lsdException w:name="List Table 3 Accent 5" w:uiPriority="48"/>
-    <w:lsdException w:name="List Table 4 Accent 5" w:uiPriority="49"/>
-    <w:lsdException w:name="List Table 5 Dark Accent 5" w:uiPriority="50"/>
-    <w:lsdException w:name="List Table 6 Colorful Accent 5" w:uiPriority="51"/>
-    <w:lsdException w:name="List Table 7 Colorful Accent 5" w:uiPriority="52"/>
-    <w:lsdException w:name="List Table 1 Light Accent 6" w:uiPriority="46"/>
-    <w:lsdException w:name="List Table 2 Accent 6" w:uiPriority="47"/>
-    <w:lsdException w:name="List Table 3 Accent 6" w:uiPriority="48"/>
-    <w:lsdException w:name="List Table 4 Accent 6" w:uiPriority="49"/>
-    <w:lsdException w:name="List Table 5 Dark Accent 6" w:uiPriority="50"/>
-    <w:lsdException w:name="List Table 6 Colorful Accent 6" w:uiPriority="51"/>
-    <w:lsdException w:name="List Table 7 Colorful Accent 6" w:uiPriority="52"/>
+  <w:latentStyles w:defLockedState="0" w:defUIPriority="99" w:defSemiHidden="1" w:defUnhideWhenUsed="1" w:defQFormat="0" w:count="267">
+    <w:lsdException w:name="Normal" w:semiHidden="0" w:uiPriority="0" w:unhideWhenUsed="0" w:qFormat="1"/>
+    <w:lsdException w:name="heading 1" w:semiHidden="0" w:uiPriority="9" w:unhideWhenUsed="0" w:qFormat="1"/>
+    <w:lsdException w:name="heading 2" w:uiPriority="9" w:qFormat="1"/>
+    <w:lsdException w:name="heading 3" w:uiPriority="9" w:qFormat="1"/>
+    <w:lsdException w:name="heading 4" w:uiPriority="9" w:qFormat="1"/>
+    <w:lsdException w:name="heading 5" w:uiPriority="9" w:qFormat="1"/>
+    <w:lsdException w:name="heading 6" w:uiPriority="9" w:qFormat="1"/>
+    <w:lsdException w:name="heading 7" w:uiPriority="9" w:qFormat="1"/>
+    <w:lsdException w:name="heading 8" w:uiPriority="9" w:qFormat="1"/>
+    <w:lsdException w:name="heading 9" w:uiPriority="9" w:qFormat="1"/>
+    <w:lsdException w:name="toc 1" w:uiPriority="39"/>
+    <w:lsdException w:name="toc 2" w:uiPriority="39"/>
+    <w:lsdException w:name="toc 3" w:uiPriority="39"/>
+    <w:lsdException w:name="toc 4" w:uiPriority="39"/>
+    <w:lsdException w:name="toc 5" w:uiPriority="39"/>
+    <w:lsdException w:name="toc 6" w:uiPriority="39"/>
+    <w:lsdException w:name="toc 7" w:uiPriority="39"/>
+    <w:lsdException w:name="toc 8" w:uiPriority="39"/>
+    <w:lsdException w:name="toc 9" w:uiPriority="39"/>
+    <w:lsdException w:name="caption" w:uiPriority="35" w:qFormat="1"/>
+    <w:lsdException w:name="Title" w:semiHidden="0" w:uiPriority="10" w:unhideWhenUsed="0" w:qFormat="1"/>
+    <w:lsdException w:name="Default Paragraph Font" w:uiPriority="1"/>
+    <w:lsdException w:name="Subtitle" w:semiHidden="0" w:uiPriority="11" w:unhideWhenUsed="0" w:qFormat="1"/>
+    <w:lsdException w:name="Strong" w:semiHidden="0" w:uiPriority="22" w:unhideWhenUsed="0" w:qFormat="1"/>
+    <w:lsdException w:name="Emphasis" w:semiHidden="0" w:uiPriority="20" w:unhideWhenUsed="0" w:qFormat="1"/>
+    <w:lsdException w:name="Table Grid" w:semiHidden="0" w:uiPriority="39" w:unhideWhenUsed="0"/>
+    <w:lsdException w:name="Placeholder Text" w:unhideWhenUsed="0"/>
+    <w:lsdException w:name="No Spacing" w:semiHidden="0" w:uiPriority="1" w:unhideWhenUsed="0" w:qFormat="1"/>
+    <w:lsdException w:name="Light Shading" w:semiHidden="0" w:uiPriority="60" w:unhideWhenUsed="0"/>
+    <w:lsdException w:name="Light List" w:semiHidden="0" w:uiPriority="61" w:unhideWhenUsed="0"/>
+    <w:lsdException w:name="Light Grid" w:semiHidden="0" w:uiPriority="62" w:unhideWhenUsed="0"/>
+    <w:lsdException w:name="Medium Shading 1" w:semiHidden="0" w:uiPriority="63" w:unhideWhenUsed="0"/>
+    <w:lsdException w:name="Medium Shading 2" w:semiHidden="0" w:uiPriority="64" w:unhideWhenUsed="0"/>
+    <w:lsdException w:name="Medium List 1" w:semiHidden="0" w:uiPriority="65" w:unhideWhenUsed="0"/>
+    <w:lsdException w:name="Medium List 2" w:semiHidden="0" w:uiPriority="66" w:unhideWhenUsed="0"/>
+    <w:lsdException w:name="Medium Grid 1" w:semiHidden="0" w:uiPriority="67" w:unhideWhenUsed="0"/>
+    <w:lsdException w:name="Medium Grid 2" w:semiHidden="0" w:uiPriority="68" w:unhideWhenUsed="0"/>
+    <w:lsdException w:name="Medium Grid 3" w:semiHidden="0" w:uiPriority="69" w:unhideWhenUsed="0"/>
+    <w:lsdException w:name="Dark List" w:semiHidden="0" w:uiPriority="70" w:unhideWhenUsed="0"/>
+    <w:lsdException w:name="Colorful Shading" w:semiHidden="0" w:uiPriority="71" w:unhideWhenUsed="0"/>
+    <w:lsdException w:name="Colorful List" w:semiHidden="0" w:uiPriority="72" w:unhideWhenUsed="0"/>
+    <w:lsdException w:name="Colorful Grid" w:semiHidden="0" w:uiPriority="73" w:unhideWhenUsed="0"/>
+    <w:lsdException w:name="Light Shading Accent 1" w:semiHidden="0" w:uiPriority="60" w:unhideWhenUsed="0"/>
+    <w:lsdException w:name="Light List Accent 1" w:semiHidden="0" w:uiPriority="61" w:unhideWhenUsed="0"/>
+    <w:lsdException w:name="Light Grid Accent 1" w:semiHidden="0" w:uiPriority="62" w:unhideWhenUsed="0"/>
+    <w:lsdException w:name="Medium Shading 1 Accent 1" w:semiHidden="0" w:uiPriority="63" w:unhideWhenUsed="0"/>
+    <w:lsdException w:name="Medium Shading 2 Accent 1" w:semiHidden="0" w:uiPriority="64" w:unhideWhenUsed="0"/>
+    <w:lsdException w:name="Medium List 1 Accent 1" w:semiHidden="0" w:uiPriority="65" w:unhideWhenUsed="0"/>
+    <w:lsdException w:name="Revision" w:unhideWhenUsed="0"/>
+    <w:lsdException w:name="List Paragraph" w:semiHidden="0" w:uiPriority="34" w:unhideWhenUsed="0" w:qFormat="1"/>
+    <w:lsdException w:name="Quote" w:semiHidden="0" w:uiPriority="29" w:unhideWhenUsed="0" w:qFormat="1"/>
+    <w:lsdException w:name="Intense Quote" w:semiHidden="0" w:uiPriority="30" w:unhideWhenUsed="0" w:qFormat="1"/>
+    <w:lsdException w:name="Medium List 2 Accent 1" w:semiHidden="0" w:uiPriority="66" w:unhideWhenUsed="0"/>
+    <w:lsdException w:name="Medium Grid 1 Accent 1" w:semiHidden="0" w:uiPriority="67" w:unhideWhenUsed="0"/>
+    <w:lsdException w:name="Medium Grid 2 Accent 1" w:semiHidden="0" w:uiPriority="68" w:unhideWhenUsed="0"/>
+    <w:lsdException w:name="Medium Grid 3 Accent 1" w:semiHidden="0" w:uiPriority="69" w:unhideWhenUsed="0"/>
+    <w:lsdException w:name="Dark List Accent 1" w:semiHidden="0" w:uiPriority="70" w:unhideWhenUsed="0"/>
+    <w:lsdException w:name="Colorful Shading Accent 1" w:semiHidden="0" w:uiPriority="71" w:unhideWhenUsed="0"/>
+    <w:lsdException w:name="Colorful List Accent 1" w:semiHidden="0" w:uiPriority="72" w:unhideWhenUsed="0"/>
+    <w:lsdException w:name="Colorful Grid Accent 1" w:semiHidden="0" w:uiPriority="73" w:unhideWhenUsed="0"/>
+    <w:lsdException w:name="Light Shading Accent 2" w:semiHidden="0" w:uiPriority="60" w:unhideWhenUsed="0"/>
+    <w:lsdException w:name="Light List Accent 2" w:semiHidden="0" w:uiPriority="61" w:unhideWhenUsed="0"/>
+    <w:lsdException w:name="Light Grid Accent 2" w:semiHidden="0" w:uiPriority="62" w:unhideWhenUsed="0"/>
+    <w:lsdException w:name="Medium Shading 1 Accent 2" w:semiHidden="0" w:uiPriority="63" w:unhideWhenUsed="0"/>
+    <w:lsdException w:name="Medium Shading 2 Accent 2" w:semiHidden="0" w:uiPriority="64" w:unhideWhenUsed="0"/>
+    <w:lsdException w:name="Medium List 1 Accent 2" w:semiHidden="0" w:uiPriority="65" w:unhideWhenUsed="0"/>
+    <w:lsdException w:name="Medium List 2 Accent 2" w:semiHidden="0" w:uiPriority="66" w:unhideWhenUsed="0"/>
+    <w:lsdException w:name="Medium Grid 1 Accent 2" w:semiHidden="0" w:uiPriority="67" w:unhideWhenUsed="0"/>
+    <w:lsdException w:name="Medium Grid 2 Accent 2" w:semiHidden="0" w:uiPriority="68" w:unhideWhenUsed="0"/>
+    <w:lsdException w:name="Medium Grid 3 Accent 2" w:semiHidden="0" w:uiPriority="69" w:unhideWhenUsed="0"/>
+    <w:lsdException w:name="Dark List Accent 2" w:semiHidden="0" w:uiPriority="70" w:unhideWhenUsed="0"/>
+    <w:lsdException w:name="Colorful Shading Accent 2" w:semiHidden="0" w:uiPriority="71" w:unhideWhenUsed="0"/>
+    <w:lsdException w:name="Colorful List Accent 2" w:semiHidden="0" w:uiPriority="72" w:unhideWhenUsed="0"/>
+    <w:lsdException w:name="Colorful Grid Accent 2" w:semiHidden="0" w:uiPriority="73" w:unhideWhenUsed="0"/>
+    <w:lsdException w:name="Light Shading Accent 3" w:semiHidden="0" w:uiPriority="60" w:unhideWhenUsed="0"/>
+    <w:lsdException w:name="Light List Accent 3" w:semiHidden="0" w:uiPriority="61" w:unhideWhenUsed="0"/>
+    <w:lsdException w:name="Light Grid Accent 3" w:semiHidden="0" w:uiPriority="62" w:unhideWhenUsed="0"/>
+    <w:lsdException w:name="Medium Shading 1 Accent 3" w:semiHidden="0" w:uiPriority="63" w:unhideWhenUsed="0"/>
+    <w:lsdException w:name="Medium Shading 2 Accent 3" w:semiHidden="0" w:uiPriority="64" w:unhideWhenUsed="0"/>
+    <w:lsdException w:name="Medium List 1 Accent 3" w:semiHidden="0" w:uiPriority="65" w:unhideWhenUsed="0"/>
+    <w:lsdException w:name="Medium List 2 Accent 3" w:semiHidden="0" w:uiPriority="66" w:unhideWhenUsed="0"/>
+    <w:lsdException w:name="Medium Grid 1 Accent 3" w:semiHidden="0" w:uiPriority="67" w:unhideWhenUsed="0"/>
+    <w:lsdException w:name="Medium Grid 2 Accent 3" w:semiHidden="0" w:uiPriority="68" w:unhideWhenUsed="0"/>
+    <w:lsdException w:name="Medium Grid 3 Accent 3" w:semiHidden="0" w:uiPriority="69" w:unhideWhenUsed="0"/>
+    <w:lsdException w:name="Dark List Accent 3" w:semiHidden="0" w:uiPriority="70" w:unhideWhenUsed="0"/>
+    <w:lsdException w:name="Colorful Shading Accent 3" w:semiHidden="0" w:uiPriority="71" w:unhideWhenUsed="0"/>
+    <w:lsdException w:name="Colorful List Accent 3" w:semiHidden="0" w:uiPriority="72" w:unhideWhenUsed="0"/>
+    <w:lsdException w:name="Colorful Grid Accent 3" w:semiHidden="0" w:uiPriority="73" w:unhideWhenUsed="0"/>
+    <w:lsdException w:name="Light Shading Accent 4" w:semiHidden="0" w:uiPriority="60" w:unhideWhenUsed="0"/>
+    <w:lsdException w:name="Light List Accent 4" w:semiHidden="0" w:uiPriority="61" w:unhideWhenUsed="0"/>
+    <w:lsdException w:name="Light Grid Accent 4" w:semiHidden="0" w:uiPriority="62" w:unhideWhenUsed="0"/>
+    <w:lsdException w:name="Medium Shading 1 Accent 4" w:semiHidden="0" w:uiPriority="63" w:unhideWhenUsed="0"/>
+    <w:lsdException w:name="Medium Shading 2 Accent 4" w:semiHidden="0" w:uiPriority="64" w:unhideWhenUsed="0"/>
+    <w:lsdException w:name="Medium List 1 Accent 4" w:semiHidden="0" w:uiPriority="65" w:unhideWhenUsed="0"/>
+    <w:lsdException w:name="Medium List 2 Accent 4" w:semiHidden="0" w:uiPriority="66" w:unhideWhenUsed="0"/>
+    <w:lsdException w:name="Medium Grid 1 Accent 4" w:semiHidden="0" w:uiPriority="67" w:unhideWhenUsed="0"/>
+    <w:lsdException w:name="Medium Grid 2 Accent 4" w:semiHidden="0" w:uiPriority="68" w:unhideWhenUsed="0"/>
+    <w:lsdException w:name="Medium Grid 3 Accent 4" w:semiHidden="0" w:uiPriority="69" w:unhideWhenUsed="0"/>
+    <w:lsdException w:name="Dark List Accent 4" w:semiHidden="0" w:uiPriority="70" w:unhideWhenUsed="0"/>
+    <w:lsdException w:name="Colorful Shading Accent 4" w:semiHidden="0" w:uiPriority="71" w:unhideWhenUsed="0"/>
+    <w:lsdException w:name="Colorful List Accent 4" w:semiHidden="0" w:uiPriority="72" w:unhideWhenUsed="0"/>
+    <w:lsdException w:name="Colorful Grid Accent 4" w:semiHidden="0" w:uiPriority="73" w:unhideWhenUsed="0"/>
+    <w:lsdException w:name="Light Shading Accent 5" w:semiHidden="0" w:uiPriority="60" w:unhideWhenUsed="0"/>
+    <w:lsdException w:name="Light List Accent 5" w:semiHidden="0" w:uiPriority="61" w:unhideWhenUsed="0"/>
+    <w:lsdException w:name="Light Grid Accent 5" w:semiHidden="0" w:uiPriority="62" w:unhideWhenUsed="0"/>
+    <w:lsdException w:name="Medium Shading 1 Accent 5" w:semiHidden="0" w:uiPriority="63" w:unhideWhenUsed="0"/>
+    <w:lsdException w:name="Medium Shading 2 Accent 5" w:semiHidden="0" w:uiPriority="64" w:unhideWhenUsed="0"/>
+    <w:lsdException w:name="Medium List 1 Accent 5" w:semiHidden="0" w:uiPriority="65" w:unhideWhenUsed="0"/>
+    <w:lsdException w:name="Medium List 2 Accent 5" w:semiHidden="0" w:uiPriority="66" w:unhideWhenUsed="0"/>
+    <w:lsdException w:name="Medium Grid 1 Accent 5" w:semiHidden="0" w:uiPriority="67" w:unhideWhenUsed="0"/>
+    <w:lsdException w:name="Medium Grid 2 Accent 5" w:semiHidden="0" w:uiPriority="68" w:unhideWhenUsed="0"/>
+    <w:lsdException w:name="Medium Grid 3 Accent 5" w:semiHidden="0" w:uiPriority="69" w:unhideWhenUsed="0"/>
+    <w:lsdException w:name="Dark List Accent 5" w:semiHidden="0" w:uiPriority="70" w:unhideWhenUsed="0"/>
+    <w:lsdException w:name="Colorful Shading Accent 5" w:semiHidden="0" w:uiPriority="71" w:unhideWhenUsed="0"/>
+    <w:lsdException w:name="Colorful List Accent 5" w:semiHidden="0" w:uiPriority="72" w:unhideWhenUsed="0"/>
+    <w:lsdException w:name="Colorful Grid Accent 5" w:semiHidden="0" w:uiPriority="73" w:unhideWhenUsed="0"/>
+    <w:lsdException w:name="Light Shading Accent 6" w:semiHidden="0" w:uiPriority="60" w:unhideWhenUsed="0"/>
+    <w:lsdException w:name="Light List Accent 6" w:semiHidden="0" w:uiPriority="61" w:unhideWhenUsed="0"/>
+    <w:lsdException w:name="Light Grid Accent 6" w:semiHidden="0" w:uiPriority="62" w:unhideWhenUsed="0"/>
+    <w:lsdException w:name="Medium Shading 1 Accent 6" w:semiHidden="0" w:uiPriority="63" w:unhideWhenUsed="0"/>
+    <w:lsdException w:name="Medium Shading 2 Accent 6" w:semiHidden="0" w:uiPriority="64" w:unhideWhenUsed="0"/>
+    <w:lsdException w:name="Medium List 1 Accent 6" w:semiHidden="0" w:uiPriority="65" w:unhideWhenUsed="0"/>
+    <w:lsdException w:name="Medium List 2 Accent 6" w:semiHidden="0" w:uiPriority="66" w:unhideWhenUsed="0"/>
+    <w:lsdException w:name="Medium Grid 1 Accent 6" w:semiHidden="0" w:uiPriority="67" w:unhideWhenUsed="0"/>
+    <w:lsdException w:name="Medium Grid 2 Accent 6" w:semiHidden="0" w:uiPriority="68" w:unhideWhenUsed="0"/>
+    <w:lsdException w:name="Medium Grid 3 Accent 6" w:semiHidden="0" w:uiPriority="69" w:unhideWhenUsed="0"/>
+    <w:lsdException w:name="Dark List Accent 6" w:semiHidden="0" w:uiPriority="70" w:unhideWhenUsed="0"/>
+    <w:lsdException w:name="Colorful Shading Accent 6" w:semiHidden="0" w:uiPriority="71" w:unhideWhenUsed="0"/>
+    <w:lsdException w:name="Colorful List Accent 6" w:semiHidden="0" w:uiPriority="72" w:unhideWhenUsed="0"/>
+    <w:lsdException w:name="Colorful Grid Accent 6" w:semiHidden="0" w:uiPriority="73" w:unhideWhenUsed="0"/>
+    <w:lsdException w:name="Subtle Emphasis" w:semiHidden="0" w:uiPriority="19" w:unhideWhenUsed="0" w:qFormat="1"/>
+    <w:lsdException w:name="Intense Emphasis" w:semiHidden="0" w:uiPriority="21" w:unhideWhenUsed="0" w:qFormat="1"/>
+    <w:lsdException w:name="Subtle Reference" w:semiHidden="0" w:uiPriority="31" w:unhideWhenUsed="0" w:qFormat="1"/>
+    <w:lsdException w:name="Intense Reference" w:semiHidden="0" w:uiPriority="32" w:unhideWhenUsed="0" w:qFormat="1"/>
+    <w:lsdException w:name="Book Title" w:semiHidden="0" w:uiPriority="33" w:unhideWhenUsed="0" w:qFormat="1"/>
+    <w:lsdException w:name="Bibliography" w:uiPriority="37"/>
+    <w:lsdException w:name="TOC Heading" w:uiPriority="39" w:qFormat="1"/>
+  </w:latentStyles>
+  <w:style w:type="paragraph" w:default="1" w:styleId="Standaard">
+    <w:name w:val="Normal"/>
+    <w:qFormat/>
+  </w:style>
+  <w:style w:type="paragraph" w:styleId="Kop1">
+    <w:name w:val="heading 1"/>
+    <w:basedOn w:val="Standaard"/>
+    <w:next w:val="Standaard"/>
+    <w:link w:val="Kop1Char"/>
+    <w:uiPriority w:val="9"/>
+    <w:qFormat/>
+    <w:pPr>
+      <w:keepNext/>
+      <w:keepLines/>
+      <w:spacing w:before="400" w:after="40" w:line="240" w:lineRule="auto"/>
+      <w:outlineLvl w:val="0"/>
+    </w:pPr>
+    <w:rPr>
+      <w:rFonts w:asciiTheme="majorHAnsi" w:eastAsiaTheme="majorEastAsia" w:hAnsiTheme="majorHAnsi" w:cstheme="majorBidi"/>
+      <w:color w:val="B01513" w:themeColor="accent1"/>
+      <w:sz w:val="28"/>
+      <w:szCs w:val="28"/>
+    </w:rPr>
+  </w:style>
+  <w:style w:type="paragraph" w:styleId="Kop2">
+    <w:name w:val="heading 2"/>
+    <w:basedOn w:val="Standaard"/>
+    <w:next w:val="Standaard"/>
+    <w:link w:val="Kop2Char"/>
+    <w:uiPriority w:val="9"/>
+    <w:unhideWhenUsed/>
+    <w:qFormat/>
+    <w:pPr>
+      <w:keepNext/>
+      <w:keepLines/>
+      <w:spacing w:before="160" w:after="0" w:line="240" w:lineRule="auto"/>
+      <w:outlineLvl w:val="1"/>
+    </w:pPr>
+    <w:rPr>
+      <w:rFonts w:asciiTheme="majorHAnsi" w:eastAsiaTheme="majorEastAsia" w:hAnsiTheme="majorHAnsi" w:cstheme="majorBidi"/>
+      <w:color w:val="404040" w:themeColor="text1" w:themeTint="BF"/>
+      <w:sz w:val="24"/>
+      <w:szCs w:val="24"/>
+    </w:rPr>
+  </w:style>
+  <w:style w:type="paragraph" w:styleId="Kop3">
+    <w:name w:val="heading 3"/>
+    <w:basedOn w:val="Standaard"/>
+    <w:next w:val="Standaard"/>
+    <w:link w:val="Kop3Char"/>
+    <w:uiPriority w:val="9"/>
+    <w:semiHidden/>
+    <w:unhideWhenUsed/>
+    <w:qFormat/>
+    <w:pPr>
+      <w:keepNext/>
+      <w:keepLines/>
+      <w:spacing w:before="40" w:after="0" w:line="240" w:lineRule="auto"/>
+      <w:outlineLvl w:val="2"/>
+    </w:pPr>
+    <w:rPr>
+      <w:rFonts w:asciiTheme="majorHAnsi" w:eastAsiaTheme="majorEastAsia" w:hAnsiTheme="majorHAnsi" w:cstheme="majorBidi"/>
+      <w:color w:val="B01513" w:themeColor="accent1"/>
+      <w:sz w:val="22"/>
+      <w:szCs w:val="22"/>
+    </w:rPr>
+  </w:style>
+  <w:style w:type="paragraph" w:styleId="Kop4">
+    <w:name w:val="heading 4"/>
+    <w:basedOn w:val="Standaard"/>
+    <w:next w:val="Standaard"/>
+    <w:link w:val="Kop4Char"/>
+    <w:uiPriority w:val="9"/>
+    <w:semiHidden/>
+    <w:unhideWhenUsed/>
+    <w:qFormat/>
+    <w:pPr>
+      <w:keepNext/>
+      <w:keepLines/>
+      <w:spacing w:before="160" w:after="0"/>
+      <w:outlineLvl w:val="3"/>
+    </w:pPr>
+    <w:rPr>
+      <w:rFonts w:asciiTheme="majorHAnsi" w:eastAsiaTheme="majorEastAsia" w:hAnsiTheme="majorHAnsi" w:cstheme="majorBidi"/>
+      <w:b/>
+      <w:bCs/>
+      <w:color w:val="000000" w:themeColor="text1"/>
+      <w:sz w:val="20"/>
+      <w:szCs w:val="20"/>
+    </w:rPr>
+  </w:style>
+  <w:style w:type="paragraph" w:styleId="Kop5">
+    <w:name w:val="heading 5"/>
+    <w:basedOn w:val="Standaard"/>
+    <w:next w:val="Standaard"/>
+    <w:link w:val="Kop5Char"/>
+    <w:uiPriority w:val="9"/>
+    <w:semiHidden/>
+    <w:unhideWhenUsed/>
+    <w:qFormat/>
+    <w:pPr>
+      <w:keepNext/>
+      <w:keepLines/>
+      <w:spacing w:before="40" w:after="0"/>
+      <w:outlineLvl w:val="4"/>
+    </w:pPr>
+    <w:rPr>
+      <w:rFonts w:asciiTheme="majorHAnsi" w:eastAsiaTheme="majorEastAsia" w:hAnsiTheme="majorHAnsi" w:cstheme="majorBidi"/>
+      <w:sz w:val="20"/>
+      <w:szCs w:val="20"/>
+    </w:rPr>
+  </w:style>
+  <w:style w:type="paragraph" w:styleId="Kop6">
+    <w:name w:val="heading 6"/>
+    <w:basedOn w:val="Standaard"/>
+    <w:next w:val="Standaard"/>
+    <w:link w:val="Kop6Char"/>
+    <w:uiPriority w:val="9"/>
+    <w:semiHidden/>
+    <w:unhideWhenUsed/>
+    <w:qFormat/>
+    <w:pPr>
+      <w:keepNext/>
+      <w:keepLines/>
+      <w:spacing w:before="160" w:after="0"/>
+      <w:outlineLvl w:val="5"/>
+    </w:pPr>
+    <w:rPr>
+      <w:rFonts w:asciiTheme="majorHAnsi" w:eastAsiaTheme="majorEastAsia" w:hAnsiTheme="majorHAnsi" w:cstheme="majorBidi"/>
+      <w:b/>
+      <w:bCs/>
+      <w:i/>
+      <w:iCs/>
+      <w:sz w:val="20"/>
+      <w:szCs w:val="20"/>
+    </w:rPr>
+  </w:style>
+  <w:style w:type="paragraph" w:styleId="Kop7">
+    <w:name w:val="heading 7"/>
+    <w:basedOn w:val="Standaard"/>
+    <w:next w:val="Standaard"/>
+    <w:link w:val="Kop7Char"/>
+    <w:uiPriority w:val="9"/>
+    <w:semiHidden/>
+    <w:unhideWhenUsed/>
+    <w:qFormat/>
+    <w:pPr>
+      <w:keepNext/>
+      <w:keepLines/>
+      <w:spacing w:before="40" w:after="0"/>
+      <w:outlineLvl w:val="6"/>
+    </w:pPr>
+    <w:rPr>
+      <w:rFonts w:asciiTheme="majorHAnsi" w:eastAsiaTheme="majorEastAsia" w:hAnsiTheme="majorHAnsi" w:cstheme="majorBidi"/>
+      <w:i/>
+      <w:iCs/>
+      <w:color w:val="000000" w:themeColor="text1"/>
+      <w:sz w:val="20"/>
+      <w:szCs w:val="20"/>
+    </w:rPr>
+  </w:style>
+  <w:style w:type="paragraph" w:styleId="Kop8">
+    <w:name w:val="heading 8"/>
+    <w:basedOn w:val="Standaard"/>
+    <w:next w:val="Standaard"/>
+    <w:link w:val="Kop8Char"/>
+    <w:uiPriority w:val="9"/>
+    <w:semiHidden/>
+    <w:unhideWhenUsed/>
+    <w:qFormat/>
+    <w:pPr>
+      <w:keepNext/>
+      <w:keepLines/>
+      <w:spacing w:before="120" w:after="0"/>
+      <w:outlineLvl w:val="7"/>
+    </w:pPr>
+    <w:rPr>
+      <w:rFonts w:asciiTheme="majorHAnsi" w:eastAsiaTheme="majorEastAsia" w:hAnsiTheme="majorHAnsi" w:cstheme="majorBidi"/>
+      <w:b/>
+      <w:bCs/>
+      <w:color w:val="000000" w:themeColor="text1"/>
+    </w:rPr>
+  </w:style>
+  <w:style w:type="paragraph" w:styleId="Kop9">
+    <w:name w:val="heading 9"/>
+    <w:basedOn w:val="Standaard"/>
+    <w:next w:val="Standaard"/>
+    <w:link w:val="Kop9Char"/>
+    <w:uiPriority w:val="9"/>
+    <w:semiHidden/>
+    <w:unhideWhenUsed/>
+    <w:qFormat/>
+    <w:pPr>
+      <w:keepNext/>
+      <w:keepLines/>
+      <w:spacing w:before="40" w:after="0"/>
+      <w:outlineLvl w:val="8"/>
+    </w:pPr>
+    <w:rPr>
+      <w:rFonts w:asciiTheme="majorHAnsi" w:eastAsiaTheme="majorEastAsia" w:hAnsiTheme="majorHAnsi" w:cstheme="majorBidi"/>
+      <w:b/>
+      <w:bCs/>
+      <w:i/>
+      <w:iCs/>
+      <w:color w:val="000000" w:themeColor="text1"/>
+    </w:rPr>
+  </w:style>
+  <w:style w:type="character" w:default="1" w:styleId="Standaardalinea-lettertype">
+    <w:name w:val="Default Paragraph Font"/>
+    <w:uiPriority w:val="1"/>
+    <w:semiHidden/>
+    <w:unhideWhenUsed/>
+  </w:style>
+  <w:style w:type="table" w:default="1" w:styleId="Standaardtabel">
+    <w:name w:val="Normal Table"/>
+    <w:uiPriority w:val="99"/>
+    <w:semiHidden/>
+    <w:unhideWhenUsed/>
+    <w:tblPr>
+      <w:tblInd w:w="0" w:type="dxa"/>
+      <w:tblCellMar>
+        <w:top w:w="0" w:type="dxa"/>
+        <w:left w:w="108" w:type="dxa"/>
+        <w:bottom w:w="0" w:type="dxa"/>
+        <w:right w:w="108" w:type="dxa"/>
+      </w:tblCellMar>
+    </w:tblPr>
+  </w:style>
+  <w:style w:type="numbering" w:default="1" w:styleId="Geenlijst">
+    <w:name w:val="No List"/>
+    <w:uiPriority w:val="99"/>
+    <w:semiHidden/>
+    <w:unhideWhenUsed/>
+  </w:style>
+  <w:style w:type="character" w:styleId="Titelvanboek">
+    <w:name w:val="Book Title"/>
+    <w:basedOn w:val="Standaardalinea-lettertype"/>
+    <w:uiPriority w:val="33"/>
+    <w:qFormat/>
+    <w:rPr>
+      <w:b/>
+      <w:bCs/>
+      <w:caps w:val="0"/>
+      <w:smallCaps/>
+      <w:spacing w:val="10"/>
+    </w:rPr>
+  </w:style>
+  <w:style w:type="paragraph" w:styleId="Bijschrift">
+    <w:name w:val="caption"/>
+    <w:basedOn w:val="Standaard"/>
+    <w:next w:val="Standaard"/>
+    <w:uiPriority w:val="35"/>
+    <w:semiHidden/>
+    <w:unhideWhenUsed/>
+    <w:qFormat/>
+    <w:pPr>
+      <w:spacing w:line="240" w:lineRule="auto"/>
+    </w:pPr>
+    <w:rPr>
+      <w:b/>
+      <w:bCs/>
+      <w:smallCaps/>
+      <w:color w:val="595959" w:themeColor="text1" w:themeTint="A6"/>
+      <w:spacing w:val="6"/>
+    </w:rPr>
+  </w:style>
+  <w:style w:type="character" w:styleId="Nadruk">
+    <w:name w:val="Emphasis"/>
+    <w:basedOn w:val="Standaardalinea-lettertype"/>
+    <w:uiPriority w:val="20"/>
+    <w:qFormat/>
+    <w:rPr>
+      <w:i/>
+      <w:iCs/>
+      <w:color w:val="000000" w:themeColor="text1"/>
+    </w:rPr>
+  </w:style>
+  <w:style w:type="character" w:customStyle="1" w:styleId="Kop1Char">
+    <w:name w:val="Kop 1 Char"/>
+    <w:basedOn w:val="Standaardalinea-lettertype"/>
+    <w:link w:val="Kop1"/>
+    <w:uiPriority w:val="9"/>
+    <w:rPr>
+      <w:rFonts w:asciiTheme="majorHAnsi" w:eastAsiaTheme="majorEastAsia" w:hAnsiTheme="majorHAnsi" w:cstheme="majorBidi"/>
+      <w:color w:val="B01513" w:themeColor="accent1"/>
+      <w:sz w:val="28"/>
+      <w:szCs w:val="28"/>
+    </w:rPr>
+  </w:style>
+  <w:style w:type="character" w:customStyle="1" w:styleId="Kop2Char">
+    <w:name w:val="Kop 2 Char"/>
+    <w:basedOn w:val="Standaardalinea-lettertype"/>
+    <w:link w:val="Kop2"/>
+    <w:uiPriority w:val="9"/>
+    <w:rPr>
+      <w:rFonts w:asciiTheme="majorHAnsi" w:eastAsiaTheme="majorEastAsia" w:hAnsiTheme="majorHAnsi" w:cstheme="majorBidi"/>
+      <w:color w:val="404040" w:themeColor="text1" w:themeTint="BF"/>
+      <w:sz w:val="24"/>
+      <w:szCs w:val="24"/>
+    </w:rPr>
+  </w:style>
+  <w:style w:type="character" w:customStyle="1" w:styleId="Kop3Char">
+    <w:name w:val="Kop 3 Char"/>
+    <w:basedOn w:val="Standaardalinea-lettertype"/>
+    <w:link w:val="Kop3"/>
+    <w:uiPriority w:val="9"/>
+    <w:semiHidden/>
+    <w:rPr>
+      <w:rFonts w:asciiTheme="majorHAnsi" w:eastAsiaTheme="majorEastAsia" w:hAnsiTheme="majorHAnsi" w:cstheme="majorBidi"/>
+      <w:color w:val="B01513" w:themeColor="accent1"/>
+      <w:sz w:val="22"/>
+      <w:szCs w:val="22"/>
+    </w:rPr>
+  </w:style>
+  <w:style w:type="character" w:customStyle="1" w:styleId="Kop4Char">
+    <w:name w:val="Kop 4 Char"/>
+    <w:basedOn w:val="Standaardalinea-lettertype"/>
+    <w:link w:val="Kop4"/>
+    <w:uiPriority w:val="9"/>
+    <w:semiHidden/>
+    <w:rPr>
+      <w:rFonts w:asciiTheme="majorHAnsi" w:eastAsiaTheme="majorEastAsia" w:hAnsiTheme="majorHAnsi" w:cstheme="majorBidi"/>
+      <w:b/>
+      <w:bCs/>
+      <w:color w:val="000000" w:themeColor="text1"/>
+      <w:sz w:val="20"/>
+      <w:szCs w:val="20"/>
+    </w:rPr>
+  </w:style>
+  <w:style w:type="character" w:customStyle="1" w:styleId="Kop5Char">
+    <w:name w:val="Kop 5 Char"/>
+    <w:basedOn w:val="Standaardalinea-lettertype"/>
+    <w:link w:val="Kop5"/>
+    <w:uiPriority w:val="9"/>
+    <w:semiHidden/>
+    <w:rPr>
+      <w:rFonts w:asciiTheme="majorHAnsi" w:eastAsiaTheme="majorEastAsia" w:hAnsiTheme="majorHAnsi" w:cstheme="majorBidi"/>
+      <w:sz w:val="20"/>
+      <w:szCs w:val="20"/>
+    </w:rPr>
+  </w:style>
+  <w:style w:type="character" w:customStyle="1" w:styleId="Kop6Char">
+    <w:name w:val="Kop 6 Char"/>
+    <w:basedOn w:val="Standaardalinea-lettertype"/>
+    <w:link w:val="Kop6"/>
+    <w:uiPriority w:val="9"/>
+    <w:semiHidden/>
+    <w:rPr>
+      <w:rFonts w:asciiTheme="majorHAnsi" w:eastAsiaTheme="majorEastAsia" w:hAnsiTheme="majorHAnsi" w:cstheme="majorBidi"/>
+      <w:b/>
+      <w:bCs/>
+      <w:i/>
+      <w:iCs/>
+      <w:sz w:val="20"/>
+      <w:szCs w:val="20"/>
+    </w:rPr>
+  </w:style>
+  <w:style w:type="character" w:customStyle="1" w:styleId="Kop7Char">
+    <w:name w:val="Kop 7 Char"/>
+    <w:basedOn w:val="Standaardalinea-lettertype"/>
+    <w:link w:val="Kop7"/>
+    <w:uiPriority w:val="9"/>
+    <w:semiHidden/>
+    <w:rPr>
+      <w:rFonts w:asciiTheme="majorHAnsi" w:eastAsiaTheme="majorEastAsia" w:hAnsiTheme="majorHAnsi" w:cstheme="majorBidi"/>
+      <w:i/>
+      <w:iCs/>
+      <w:color w:val="000000" w:themeColor="text1"/>
+      <w:sz w:val="20"/>
+      <w:szCs w:val="20"/>
+    </w:rPr>
+  </w:style>
+  <w:style w:type="character" w:customStyle="1" w:styleId="Kop8Char">
+    <w:name w:val="Kop 8 Char"/>
+    <w:basedOn w:val="Standaardalinea-lettertype"/>
+    <w:link w:val="Kop8"/>
+    <w:uiPriority w:val="9"/>
+    <w:semiHidden/>
+    <w:rPr>
+      <w:rFonts w:asciiTheme="majorHAnsi" w:eastAsiaTheme="majorEastAsia" w:hAnsiTheme="majorHAnsi" w:cstheme="majorBidi"/>
+      <w:b/>
+      <w:bCs/>
+      <w:color w:val="000000" w:themeColor="text1"/>
+    </w:rPr>
+  </w:style>
+  <w:style w:type="character" w:customStyle="1" w:styleId="Kop9Char">
+    <w:name w:val="Kop 9 Char"/>
+    <w:basedOn w:val="Standaardalinea-lettertype"/>
+    <w:link w:val="Kop9"/>
+    <w:uiPriority w:val="9"/>
+    <w:semiHidden/>
+    <w:rPr>
+      <w:rFonts w:asciiTheme="majorHAnsi" w:eastAsiaTheme="majorEastAsia" w:hAnsiTheme="majorHAnsi" w:cstheme="majorBidi"/>
+      <w:b/>
+      <w:bCs/>
+      <w:i/>
+      <w:iCs/>
+      <w:color w:val="000000" w:themeColor="text1"/>
+    </w:rPr>
+  </w:style>
+  <w:style w:type="character" w:styleId="Intensievebenadrukking">
+    <w:name w:val="Intense Emphasis"/>
+    <w:basedOn w:val="Standaardalinea-lettertype"/>
+    <w:uiPriority w:val="21"/>
+    <w:qFormat/>
+    <w:rPr>
+      <w:b/>
+      <w:bCs/>
+      <w:i/>
+      <w:iCs/>
+      <w:color w:val="auto"/>
+    </w:rPr>
+  </w:style>
+  <w:style w:type="paragraph" w:styleId="Duidelijkcitaat">
+    <w:name w:val="Intense Quote"/>
+    <w:basedOn w:val="Standaard"/>
+    <w:next w:val="Standaard"/>
+    <w:link w:val="DuidelijkcitaatChar"/>
+    <w:uiPriority w:val="30"/>
+    <w:qFormat/>
+    <w:pPr>
+      <w:pBdr>
+        <w:left w:val="single" w:sz="36" w:space="4" w:color="B01513" w:themeColor="accent1"/>
+      </w:pBdr>
+      <w:spacing w:before="100" w:beforeAutospacing="1"/>
+      <w:ind w:left="1224" w:right="1224"/>
+    </w:pPr>
+    <w:rPr>
+      <w:color w:val="B01513" w:themeColor="accent1"/>
+      <w:sz w:val="28"/>
+      <w:szCs w:val="28"/>
+    </w:rPr>
+  </w:style>
+  <w:style w:type="character" w:customStyle="1" w:styleId="DuidelijkcitaatChar">
+    <w:name w:val="Duidelijk citaat Char"/>
+    <w:basedOn w:val="Standaardalinea-lettertype"/>
+    <w:link w:val="Duidelijkcitaat"/>
+    <w:uiPriority w:val="30"/>
+    <w:rPr>
+      <w:color w:val="B01513" w:themeColor="accent1"/>
+      <w:sz w:val="28"/>
+      <w:szCs w:val="28"/>
+    </w:rPr>
+  </w:style>
+  <w:style w:type="character" w:styleId="Intensieveverwijzing">
+    <w:name w:val="Intense Reference"/>
+    <w:basedOn w:val="Standaardalinea-lettertype"/>
+    <w:uiPriority w:val="32"/>
+    <w:qFormat/>
+    <w:rPr>
+      <w:b/>
+      <w:bCs/>
+      <w:caps w:val="0"/>
+      <w:smallCaps/>
+      <w:color w:val="auto"/>
+      <w:spacing w:val="5"/>
+      <w:u w:val="single"/>
+    </w:rPr>
+  </w:style>
+  <w:style w:type="character" w:styleId="Hyperlink">
+    <w:name w:val="Hyperlink"/>
+    <w:basedOn w:val="Standaardalinea-lettertype"/>
+    <w:uiPriority w:val="99"/>
+    <w:unhideWhenUsed/>
+    <w:rPr>
+      <w:color w:val="4FB8C1" w:themeColor="text2" w:themeTint="99"/>
+      <w:u w:val="single"/>
+    </w:rPr>
+  </w:style>
+  <w:style w:type="character" w:styleId="GevolgdeHyperlink">
+    <w:name w:val="FollowedHyperlink"/>
+    <w:basedOn w:val="Standaardalinea-lettertype"/>
+    <w:uiPriority w:val="99"/>
+    <w:semiHidden/>
+    <w:unhideWhenUsed/>
+    <w:rPr>
+      <w:color w:val="9DFFCB" w:themeColor="followedHyperlink"/>
+      <w:u w:val="single"/>
+    </w:rPr>
+  </w:style>
+  <w:style w:type="paragraph" w:styleId="Geenafstand">
+    <w:name w:val="No Spacing"/>
+    <w:link w:val="GeenafstandChar"/>
+    <w:uiPriority w:val="1"/>
+    <w:qFormat/>
+    <w:pPr>
+      <w:spacing w:after="0" w:line="240" w:lineRule="auto"/>
+    </w:pPr>
+  </w:style>
+  <w:style w:type="character" w:customStyle="1" w:styleId="GeenafstandChar">
+    <w:name w:val="Geen afstand Char"/>
+    <w:basedOn w:val="Standaardalinea-lettertype"/>
+    <w:link w:val="Geenafstand"/>
+    <w:uiPriority w:val="1"/>
+  </w:style>
+  <w:style w:type="paragraph" w:styleId="Citaat">
+    <w:name w:val="Quote"/>
+    <w:basedOn w:val="Standaard"/>
+    <w:next w:val="Standaard"/>
+    <w:link w:val="CitaatChar"/>
+    <w:uiPriority w:val="29"/>
+    <w:qFormat/>
+    <w:pPr>
+      <w:spacing w:before="160"/>
+      <w:ind w:left="864" w:right="864"/>
+    </w:pPr>
+    <w:rPr>
+      <w:rFonts w:asciiTheme="majorHAnsi" w:eastAsiaTheme="majorEastAsia" w:hAnsiTheme="majorHAnsi" w:cstheme="majorBidi"/>
+    </w:rPr>
+  </w:style>
+  <w:style w:type="character" w:customStyle="1" w:styleId="CitaatChar">
+    <w:name w:val="Citaat Char"/>
+    <w:basedOn w:val="Standaardalinea-lettertype"/>
+    <w:link w:val="Citaat"/>
+    <w:uiPriority w:val="29"/>
+    <w:rPr>
+      <w:rFonts w:asciiTheme="majorHAnsi" w:eastAsiaTheme="majorEastAsia" w:hAnsiTheme="majorHAnsi" w:cstheme="majorBidi"/>
+    </w:rPr>
+  </w:style>
+  <w:style w:type="character" w:styleId="Zwaar">
+    <w:name w:val="Strong"/>
+    <w:basedOn w:val="Standaardalinea-lettertype"/>
+    <w:uiPriority w:val="22"/>
+    <w:qFormat/>
+    <w:rPr>
+      <w:b/>
+      <w:bCs/>
+    </w:rPr>
+  </w:style>
+  <w:style w:type="paragraph" w:styleId="Ondertitel">
+    <w:name w:val="Subtitle"/>
+    <w:basedOn w:val="Standaard"/>
+    <w:next w:val="Standaard"/>
+    <w:link w:val="OndertitelChar"/>
+    <w:uiPriority w:val="11"/>
+    <w:qFormat/>
+    <w:pPr>
+      <w:numPr>
+        <w:ilvl w:val="1"/>
+      </w:numPr>
+    </w:pPr>
+    <w:rPr>
+      <w:sz w:val="28"/>
+      <w:szCs w:val="28"/>
+    </w:rPr>
+  </w:style>
+  <w:style w:type="character" w:customStyle="1" w:styleId="OndertitelChar">
+    <w:name w:val="Ondertitel Char"/>
+    <w:basedOn w:val="Standaardalinea-lettertype"/>
+    <w:link w:val="Ondertitel"/>
+    <w:uiPriority w:val="11"/>
+    <w:rPr>
+      <w:sz w:val="28"/>
+      <w:szCs w:val="28"/>
+    </w:rPr>
+  </w:style>
+  <w:style w:type="character" w:styleId="Subtielebenadrukking">
+    <w:name w:val="Subtle Emphasis"/>
+    <w:basedOn w:val="Standaardalinea-lettertype"/>
+    <w:uiPriority w:val="19"/>
+    <w:qFormat/>
+    <w:rPr>
+      <w:i/>
+      <w:iCs/>
+      <w:color w:val="595959" w:themeColor="text1" w:themeTint="A6"/>
+    </w:rPr>
+  </w:style>
+  <w:style w:type="character" w:styleId="Subtieleverwijzing">
+    <w:name w:val="Subtle Reference"/>
+    <w:basedOn w:val="Standaardalinea-lettertype"/>
+    <w:uiPriority w:val="31"/>
+    <w:qFormat/>
+    <w:rPr>
+      <w:caps w:val="0"/>
+      <w:smallCaps/>
+      <w:color w:val="404040" w:themeColor="text1" w:themeTint="BF"/>
+      <w:u w:val="single" w:color="7F7F7F" w:themeColor="text1" w:themeTint="80"/>
+    </w:rPr>
+  </w:style>
+  <w:style w:type="paragraph" w:styleId="Titel">
+    <w:name w:val="Title"/>
+    <w:basedOn w:val="Standaard"/>
+    <w:next w:val="Standaard"/>
+    <w:link w:val="TitelChar"/>
+    <w:uiPriority w:val="10"/>
+    <w:qFormat/>
+    <w:pPr>
+      <w:spacing w:after="0" w:line="240" w:lineRule="auto"/>
+      <w:contextualSpacing/>
+    </w:pPr>
+    <w:rPr>
+      <w:rFonts w:asciiTheme="majorHAnsi" w:eastAsiaTheme="majorEastAsia" w:hAnsiTheme="majorHAnsi" w:cstheme="majorBidi"/>
+      <w:color w:val="B01513" w:themeColor="accent1"/>
+      <w:kern w:val="28"/>
+      <w:sz w:val="72"/>
+      <w:szCs w:val="72"/>
+    </w:rPr>
+  </w:style>
+  <w:style w:type="character" w:customStyle="1" w:styleId="TitelChar">
+    <w:name w:val="Titel Char"/>
+    <w:basedOn w:val="Standaardalinea-lettertype"/>
+    <w:link w:val="Titel"/>
+    <w:uiPriority w:val="10"/>
+    <w:rPr>
+      <w:rFonts w:asciiTheme="majorHAnsi" w:eastAsiaTheme="majorEastAsia" w:hAnsiTheme="majorHAnsi" w:cstheme="majorBidi"/>
+      <w:color w:val="B01513" w:themeColor="accent1"/>
+      <w:kern w:val="28"/>
+      <w:sz w:val="72"/>
+      <w:szCs w:val="72"/>
+    </w:rPr>
+  </w:style>
+  <w:style w:type="paragraph" w:styleId="Lijstalinea">
+    <w:name w:val="List Paragraph"/>
+    <w:basedOn w:val="Standaard"/>
+    <w:uiPriority w:val="34"/>
+    <w:qFormat/>
+    <w:pPr>
+      <w:ind w:left="720"/>
+      <w:contextualSpacing/>
+    </w:pPr>
+  </w:style>
+  <w:style w:type="paragraph" w:styleId="Kopvaninhoudsopgave">
+    <w:name w:val="TOC Heading"/>
+    <w:basedOn w:val="Kop1"/>
+    <w:next w:val="Standaard"/>
+    <w:uiPriority w:val="39"/>
+    <w:unhideWhenUsed/>
+    <w:qFormat/>
+    <w:rsid w:val="00E80B56"/>
+    <w:pPr>
+      <w:spacing w:before="240" w:after="0" w:line="259" w:lineRule="auto"/>
+      <w:outlineLvl w:val="9"/>
+    </w:pPr>
+    <w:rPr>
+      <w:color w:val="830F0E" w:themeColor="accent1" w:themeShade="BF"/>
+      <w:sz w:val="32"/>
+      <w:szCs w:val="32"/>
+      <w:lang w:val="nl-NL" w:eastAsia="nl-NL"/>
+    </w:rPr>
+  </w:style>
+  <w:style w:type="paragraph" w:styleId="Inhopg1">
+    <w:name w:val="toc 1"/>
+    <w:basedOn w:val="Standaard"/>
+    <w:next w:val="Standaard"/>
+    <w:autoRedefine/>
+    <w:uiPriority w:val="39"/>
+    <w:unhideWhenUsed/>
+    <w:rsid w:val="00E80B56"/>
+    <w:pPr>
+      <w:spacing w:after="100"/>
+    </w:pPr>
+  </w:style>
+  <w:style w:type="paragraph" w:styleId="Inhopg2">
+    <w:name w:val="toc 2"/>
+    <w:basedOn w:val="Standaard"/>
+    <w:next w:val="Standaard"/>
+    <w:autoRedefine/>
+    <w:uiPriority w:val="39"/>
+    <w:unhideWhenUsed/>
+    <w:rsid w:val="00E80B56"/>
+    <w:pPr>
+      <w:spacing w:after="100"/>
+      <w:ind w:left="170"/>
+    </w:pPr>
+  </w:style>
+  <w:style w:type="paragraph" w:styleId="Ballontekst">
+    <w:name w:val="Balloon Text"/>
+    <w:basedOn w:val="Standaard"/>
+    <w:link w:val="BallontekstChar"/>
+    <w:uiPriority w:val="99"/>
+    <w:semiHidden/>
+    <w:unhideWhenUsed/>
+    <w:rsid w:val="0077346B"/>
+    <w:pPr>
+      <w:spacing w:after="0" w:line="240" w:lineRule="auto"/>
+    </w:pPr>
+    <w:rPr>
+      <w:rFonts w:ascii="Tahoma" w:hAnsi="Tahoma" w:cs="Tahoma"/>
+      <w:sz w:val="16"/>
+      <w:szCs w:val="16"/>
+    </w:rPr>
+  </w:style>
+  <w:style w:type="character" w:customStyle="1" w:styleId="BallontekstChar">
+    <w:name w:val="Ballontekst Char"/>
+    <w:basedOn w:val="Standaardalinea-lettertype"/>
+    <w:link w:val="Ballontekst"/>
+    <w:uiPriority w:val="99"/>
+    <w:semiHidden/>
+    <w:rsid w:val="0077346B"/>
+    <w:rPr>
+      <w:rFonts w:ascii="Tahoma" w:hAnsi="Tahoma" w:cs="Tahoma"/>
+      <w:sz w:val="16"/>
+      <w:szCs w:val="16"/>
+    </w:rPr>
+  </w:style>
+</w:styles>
+</file>
+
+<file path=word/stylesWithEffects.xml><?xml version="1.0" encoding="utf-8"?>
+<w:styles xmlns:wpc="http://schemas.microsoft.com/office/word/2010/wordprocessingCanvas" xmlns:mc="http://schemas.openxmlformats.org/markup-compatibility/2006" xmlns:o="urn:schemas-microsoft-com:office:office" xmlns:r="http://schemas.openxmlformats.org/officeDocument/2006/relationships" xmlns:m="http://schemas.openxmlformats.org/officeDocument/2006/math" xmlns:v="urn:schemas-microsoft-com:vml" xmlns:wp14="http://schemas.microsoft.com/office/word/2010/wordprocessingDrawing" xmlns:wp="http://schemas.openxmlformats.org/drawingml/2006/wordprocessingDrawing" xmlns:w10="urn:schemas-microsoft-com:office:word" xmlns:w="http://schemas.openxmlformats.org/wordprocessingml/2006/main" xmlns:w14="http://schemas.microsoft.com/office/word/2010/wordml" xmlns:wpg="http://schemas.microsoft.com/office/word/2010/wordprocessingGroup" xmlns:wpi="http://schemas.microsoft.com/office/word/2010/wordprocessingInk" xmlns:wne="http://schemas.microsoft.com/office/word/2006/wordml" xmlns:wps="http://schemas.microsoft.com/office/word/2010/wordprocessingShape" mc:Ignorable="w14 wp14">
+  <w:docDefaults>
+    <w:rPrDefault>
+      <w:rPr>
+        <w:rFonts w:asciiTheme="minorHAnsi" w:eastAsiaTheme="minorEastAsia" w:hAnsiTheme="minorHAnsi" w:cstheme="minorBidi"/>
+        <w:sz w:val="17"/>
+        <w:szCs w:val="17"/>
+        <w:lang w:val="en-US" w:eastAsia="ja-JP" w:bidi="ar-SA"/>
+      </w:rPr>
+    </w:rPrDefault>
+    <w:pPrDefault>
+      <w:pPr>
+        <w:spacing w:after="160" w:line="300" w:lineRule="auto"/>
+      </w:pPr>
+    </w:pPrDefault>
+  </w:docDefaults>
+  <w:latentStyles w:defLockedState="0" w:defUIPriority="99" w:defSemiHidden="1" w:defUnhideWhenUsed="1" w:defQFormat="0" w:count="267">
+    <w:lsdException w:name="Normal" w:semiHidden="0" w:uiPriority="0" w:unhideWhenUsed="0" w:qFormat="1"/>
+    <w:lsdException w:name="heading 1" w:semiHidden="0" w:uiPriority="9" w:unhideWhenUsed="0" w:qFormat="1"/>
+    <w:lsdException w:name="heading 2" w:uiPriority="9" w:qFormat="1"/>
+    <w:lsdException w:name="heading 3" w:uiPriority="9" w:qFormat="1"/>
+    <w:lsdException w:name="heading 4" w:uiPriority="9" w:qFormat="1"/>
+    <w:lsdException w:name="heading 5" w:uiPriority="9" w:qFormat="1"/>
+    <w:lsdException w:name="heading 6" w:uiPriority="9" w:qFormat="1"/>
+    <w:lsdException w:name="heading 7" w:uiPriority="9" w:qFormat="1"/>
+    <w:lsdException w:name="heading 8" w:uiPriority="9" w:qFormat="1"/>
+    <w:lsdException w:name="heading 9" w:uiPriority="9" w:qFormat="1"/>
+    <w:lsdException w:name="toc 1" w:uiPriority="39"/>
+    <w:lsdException w:name="toc 2" w:uiPriority="39"/>
+    <w:lsdException w:name="toc 3" w:uiPriority="39"/>
+    <w:lsdException w:name="toc 4" w:uiPriority="39"/>
+    <w:lsdException w:name="toc 5" w:uiPriority="39"/>
+    <w:lsdException w:name="toc 6" w:uiPriority="39"/>
+    <w:lsdException w:name="toc 7" w:uiPriority="39"/>
+    <w:lsdException w:name="toc 8" w:uiPriority="39"/>
+    <w:lsdException w:name="toc 9" w:uiPriority="39"/>
+    <w:lsdException w:name="caption" w:uiPriority="35" w:qFormat="1"/>
+    <w:lsdException w:name="Title" w:semiHidden="0" w:uiPriority="10" w:unhideWhenUsed="0" w:qFormat="1"/>
+    <w:lsdException w:name="Default Paragraph Font" w:uiPriority="1"/>
+    <w:lsdException w:name="Subtitle" w:semiHidden="0" w:uiPriority="11" w:unhideWhenUsed="0" w:qFormat="1"/>
+    <w:lsdException w:name="Strong" w:semiHidden="0" w:uiPriority="22" w:unhideWhenUsed="0" w:qFormat="1"/>
+    <w:lsdException w:name="Emphasis" w:semiHidden="0" w:uiPriority="20" w:unhideWhenUsed="0" w:qFormat="1"/>
+    <w:lsdException w:name="Table Grid" w:semiHidden="0" w:uiPriority="39" w:unhideWhenUsed="0"/>
+    <w:lsdException w:name="Placeholder Text" w:unhideWhenUsed="0"/>
+    <w:lsdException w:name="No Spacing" w:semiHidden="0" w:uiPriority="1" w:unhideWhenUsed="0" w:qFormat="1"/>
+    <w:lsdException w:name="Light Shading" w:semiHidden="0" w:uiPriority="60" w:unhideWhenUsed="0"/>
+    <w:lsdException w:name="Light List" w:semiHidden="0" w:uiPriority="61" w:unhideWhenUsed="0"/>
+    <w:lsdException w:name="Light Grid" w:semiHidden="0" w:uiPriority="62" w:unhideWhenUsed="0"/>
+    <w:lsdException w:name="Medium Shading 1" w:semiHidden="0" w:uiPriority="63" w:unhideWhenUsed="0"/>
+    <w:lsdException w:name="Medium Shading 2" w:semiHidden="0" w:uiPriority="64" w:unhideWhenUsed="0"/>
+    <w:lsdException w:name="Medium List 1" w:semiHidden="0" w:uiPriority="65" w:unhideWhenUsed="0"/>
+    <w:lsdException w:name="Medium List 2" w:semiHidden="0" w:uiPriority="66" w:unhideWhenUsed="0"/>
+    <w:lsdException w:name="Medium Grid 1" w:semiHidden="0" w:uiPriority="67" w:unhideWhenUsed="0"/>
+    <w:lsdException w:name="Medium Grid 2" w:semiHidden="0" w:uiPriority="68" w:unhideWhenUsed="0"/>
+    <w:lsdException w:name="Medium Grid 3" w:semiHidden="0" w:uiPriority="69" w:unhideWhenUsed="0"/>
+    <w:lsdException w:name="Dark List" w:semiHidden="0" w:uiPriority="70" w:unhideWhenUsed="0"/>
+    <w:lsdException w:name="Colorful Shading" w:semiHidden="0" w:uiPriority="71" w:unhideWhenUsed="0"/>
+    <w:lsdException w:name="Colorful List" w:semiHidden="0" w:uiPriority="72" w:unhideWhenUsed="0"/>
+    <w:lsdException w:name="Colorful Grid" w:semiHidden="0" w:uiPriority="73" w:unhideWhenUsed="0"/>
+    <w:lsdException w:name="Light Shading Accent 1" w:semiHidden="0" w:uiPriority="60" w:unhideWhenUsed="0"/>
+    <w:lsdException w:name="Light List Accent 1" w:semiHidden="0" w:uiPriority="61" w:unhideWhenUsed="0"/>
+    <w:lsdException w:name="Light Grid Accent 1" w:semiHidden="0" w:uiPriority="62" w:unhideWhenUsed="0"/>
+    <w:lsdException w:name="Medium Shading 1 Accent 1" w:semiHidden="0" w:uiPriority="63" w:unhideWhenUsed="0"/>
+    <w:lsdException w:name="Medium Shading 2 Accent 1" w:semiHidden="0" w:uiPriority="64" w:unhideWhenUsed="0"/>
+    <w:lsdException w:name="Medium List 1 Accent 1" w:semiHidden="0" w:uiPriority="65" w:unhideWhenUsed="0"/>
+    <w:lsdException w:name="Revision" w:unhideWhenUsed="0"/>
+    <w:lsdException w:name="List Paragraph" w:semiHidden="0" w:uiPriority="34" w:unhideWhenUsed="0" w:qFormat="1"/>
+    <w:lsdException w:name="Quote" w:semiHidden="0" w:uiPriority="29" w:unhideWhenUsed="0" w:qFormat="1"/>
+    <w:lsdException w:name="Intense Quote" w:semiHidden="0" w:uiPriority="30" w:unhideWhenUsed="0" w:qFormat="1"/>
+    <w:lsdException w:name="Medium List 2 Accent 1" w:semiHidden="0" w:uiPriority="66" w:unhideWhenUsed="0"/>
+    <w:lsdException w:name="Medium Grid 1 Accent 1" w:semiHidden="0" w:uiPriority="67" w:unhideWhenUsed="0"/>
+    <w:lsdException w:name="Medium Grid 2 Accent 1" w:semiHidden="0" w:uiPriority="68" w:unhideWhenUsed="0"/>
+    <w:lsdException w:name="Medium Grid 3 Accent 1" w:semiHidden="0" w:uiPriority="69" w:unhideWhenUsed="0"/>
+    <w:lsdException w:name="Dark List Accent 1" w:semiHidden="0" w:uiPriority="70" w:unhideWhenUsed="0"/>
+    <w:lsdException w:name="Colorful Shading Accent 1" w:semiHidden="0" w:uiPriority="71" w:unhideWhenUsed="0"/>
+    <w:lsdException w:name="Colorful List Accent 1" w:semiHidden="0" w:uiPriority="72" w:unhideWhenUsed="0"/>
+    <w:lsdException w:name="Colorful Grid Accent 1" w:semiHidden="0" w:uiPriority="73" w:unhideWhenUsed="0"/>
+    <w:lsdException w:name="Light Shading Accent 2" w:semiHidden="0" w:uiPriority="60" w:unhideWhenUsed="0"/>
+    <w:lsdException w:name="Light List Accent 2" w:semiHidden="0" w:uiPriority="61" w:unhideWhenUsed="0"/>
+    <w:lsdException w:name="Light Grid Accent 2" w:semiHidden="0" w:uiPriority="62" w:unhideWhenUsed="0"/>
+    <w:lsdException w:name="Medium Shading 1 Accent 2" w:semiHidden="0" w:uiPriority="63" w:unhideWhenUsed="0"/>
+    <w:lsdException w:name="Medium Shading 2 Accent 2" w:semiHidden="0" w:uiPriority="64" w:unhideWhenUsed="0"/>
+    <w:lsdException w:name="Medium List 1 Accent 2" w:semiHidden="0" w:uiPriority="65" w:unhideWhenUsed="0"/>
+    <w:lsdException w:name="Medium List 2 Accent 2" w:semiHidden="0" w:uiPriority="66" w:unhideWhenUsed="0"/>
+    <w:lsdException w:name="Medium Grid 1 Accent 2" w:semiHidden="0" w:uiPriority="67" w:unhideWhenUsed="0"/>
+    <w:lsdException w:name="Medium Grid 2 Accent 2" w:semiHidden="0" w:uiPriority="68" w:unhideWhenUsed="0"/>
+    <w:lsdException w:name="Medium Grid 3 Accent 2" w:semiHidden="0" w:uiPriority="69" w:unhideWhenUsed="0"/>
+    <w:lsdException w:name="Dark List Accent 2" w:semiHidden="0" w:uiPriority="70" w:unhideWhenUsed="0"/>
+    <w:lsdException w:name="Colorful Shading Accent 2" w:semiHidden="0" w:uiPriority="71" w:unhideWhenUsed="0"/>
+    <w:lsdException w:name="Colorful List Accent 2" w:semiHidden="0" w:uiPriority="72" w:unhideWhenUsed="0"/>
+    <w:lsdException w:name="Colorful Grid Accent 2" w:semiHidden="0" w:uiPriority="73" w:unhideWhenUsed="0"/>
+    <w:lsdException w:name="Light Shading Accent 3" w:semiHidden="0" w:uiPriority="60" w:unhideWhenUsed="0"/>
+    <w:lsdException w:name="Light List Accent 3" w:semiHidden="0" w:uiPriority="61" w:unhideWhenUsed="0"/>
+    <w:lsdException w:name="Light Grid Accent 3" w:semiHidden="0" w:uiPriority="62" w:unhideWhenUsed="0"/>
+    <w:lsdException w:name="Medium Shading 1 Accent 3" w:semiHidden="0" w:uiPriority="63" w:unhideWhenUsed="0"/>
+    <w:lsdException w:name="Medium Shading 2 Accent 3" w:semiHidden="0" w:uiPriority="64" w:unhideWhenUsed="0"/>
+    <w:lsdException w:name="Medium List 1 Accent 3" w:semiHidden="0" w:uiPriority="65" w:unhideWhenUsed="0"/>
+    <w:lsdException w:name="Medium List 2 Accent 3" w:semiHidden="0" w:uiPriority="66" w:unhideWhenUsed="0"/>
+    <w:lsdException w:name="Medium Grid 1 Accent 3" w:semiHidden="0" w:uiPriority="67" w:unhideWhenUsed="0"/>
+    <w:lsdException w:name="Medium Grid 2 Accent 3" w:semiHidden="0" w:uiPriority="68" w:unhideWhenUsed="0"/>
+    <w:lsdException w:name="Medium Grid 3 Accent 3" w:semiHidden="0" w:uiPriority="69" w:unhideWhenUsed="0"/>
+    <w:lsdException w:name="Dark List Accent 3" w:semiHidden="0" w:uiPriority="70" w:unhideWhenUsed="0"/>
+    <w:lsdException w:name="Colorful Shading Accent 3" w:semiHidden="0" w:uiPriority="71" w:unhideWhenUsed="0"/>
+    <w:lsdException w:name="Colorful List Accent 3" w:semiHidden="0" w:uiPriority="72" w:unhideWhenUsed="0"/>
+    <w:lsdException w:name="Colorful Grid Accent 3" w:semiHidden="0" w:uiPriority="73" w:unhideWhenUsed="0"/>
+    <w:lsdException w:name="Light Shading Accent 4" w:semiHidden="0" w:uiPriority="60" w:unhideWhenUsed="0"/>
+    <w:lsdException w:name="Light List Accent 4" w:semiHidden="0" w:uiPriority="61" w:unhideWhenUsed="0"/>
+    <w:lsdException w:name="Light Grid Accent 4" w:semiHidden="0" w:uiPriority="62" w:unhideWhenUsed="0"/>
+    <w:lsdException w:name="Medium Shading 1 Accent 4" w:semiHidden="0" w:uiPriority="63" w:unhideWhenUsed="0"/>
+    <w:lsdException w:name="Medium Shading 2 Accent 4" w:semiHidden="0" w:uiPriority="64" w:unhideWhenUsed="0"/>
+    <w:lsdException w:name="Medium List 1 Accent 4" w:semiHidden="0" w:uiPriority="65" w:unhideWhenUsed="0"/>
+    <w:lsdException w:name="Medium List 2 Accent 4" w:semiHidden="0" w:uiPriority="66" w:unhideWhenUsed="0"/>
+    <w:lsdException w:name="Medium Grid 1 Accent 4" w:semiHidden="0" w:uiPriority="67" w:unhideWhenUsed="0"/>
+    <w:lsdException w:name="Medium Grid 2 Accent 4" w:semiHidden="0" w:uiPriority="68" w:unhideWhenUsed="0"/>
+    <w:lsdException w:name="Medium Grid 3 Accent 4" w:semiHidden="0" w:uiPriority="69" w:unhideWhenUsed="0"/>
+    <w:lsdException w:name="Dark List Accent 4" w:semiHidden="0" w:uiPriority="70" w:unhideWhenUsed="0"/>
+    <w:lsdException w:name="Colorful Shading Accent 4" w:semiHidden="0" w:uiPriority="71" w:unhideWhenUsed="0"/>
+    <w:lsdException w:name="Colorful List Accent 4" w:semiHidden="0" w:uiPriority="72" w:unhideWhenUsed="0"/>
+    <w:lsdException w:name="Colorful Grid Accent 4" w:semiHidden="0" w:uiPriority="73" w:unhideWhenUsed="0"/>
+    <w:lsdException w:name="Light Shading Accent 5" w:semiHidden="0" w:uiPriority="60" w:unhideWhenUsed="0"/>
+    <w:lsdException w:name="Light List Accent 5" w:semiHidden="0" w:uiPriority="61" w:unhideWhenUsed="0"/>
+    <w:lsdException w:name="Light Grid Accent 5" w:semiHidden="0" w:uiPriority="62" w:unhideWhenUsed="0"/>
+    <w:lsdException w:name="Medium Shading 1 Accent 5" w:semiHidden="0" w:uiPriority="63" w:unhideWhenUsed="0"/>
+    <w:lsdException w:name="Medium Shading 2 Accent 5" w:semiHidden="0" w:uiPriority="64" w:unhideWhenUsed="0"/>
+    <w:lsdException w:name="Medium List 1 Accent 5" w:semiHidden="0" w:uiPriority="65" w:unhideWhenUsed="0"/>
+    <w:lsdException w:name="Medium List 2 Accent 5" w:semiHidden="0" w:uiPriority="66" w:unhideWhenUsed="0"/>
+    <w:lsdException w:name="Medium Grid 1 Accent 5" w:semiHidden="0" w:uiPriority="67" w:unhideWhenUsed="0"/>
+    <w:lsdException w:name="Medium Grid 2 Accent 5" w:semiHidden="0" w:uiPriority="68" w:unhideWhenUsed="0"/>
+    <w:lsdException w:name="Medium Grid 3 Accent 5" w:semiHidden="0" w:uiPriority="69" w:unhideWhenUsed="0"/>
+    <w:lsdException w:name="Dark List Accent 5" w:semiHidden="0" w:uiPriority="70" w:unhideWhenUsed="0"/>
+    <w:lsdException w:name="Colorful Shading Accent 5" w:semiHidden="0" w:uiPriority="71" w:unhideWhenUsed="0"/>
+    <w:lsdException w:name="Colorful List Accent 5" w:semiHidden="0" w:uiPriority="72" w:unhideWhenUsed="0"/>
+    <w:lsdException w:name="Colorful Grid Accent 5" w:semiHidden="0" w:uiPriority="73" w:unhideWhenUsed="0"/>
+    <w:lsdException w:name="Light Shading Accent 6" w:semiHidden="0" w:uiPriority="60" w:unhideWhenUsed="0"/>
+    <w:lsdException w:name="Light List Accent 6" w:semiHidden="0" w:uiPriority="61" w:unhideWhenUsed="0"/>
+    <w:lsdException w:name="Light Grid Accent 6" w:semiHidden="0" w:uiPriority="62" w:unhideWhenUsed="0"/>
+    <w:lsdException w:name="Medium Shading 1 Accent 6" w:semiHidden="0" w:uiPriority="63" w:unhideWhenUsed="0"/>
+    <w:lsdException w:name="Medium Shading 2 Accent 6" w:semiHidden="0" w:uiPriority="64" w:unhideWhenUsed="0"/>
+    <w:lsdException w:name="Medium List 1 Accent 6" w:semiHidden="0" w:uiPriority="65" w:unhideWhenUsed="0"/>
+    <w:lsdException w:name="Medium List 2 Accent 6" w:semiHidden="0" w:uiPriority="66" w:unhideWhenUsed="0"/>
+    <w:lsdException w:name="Medium Grid 1 Accent 6" w:semiHidden="0" w:uiPriority="67" w:unhideWhenUsed="0"/>
+    <w:lsdException w:name="Medium Grid 2 Accent 6" w:semiHidden="0" w:uiPriority="68" w:unhideWhenUsed="0"/>
+    <w:lsdException w:name="Medium Grid 3 Accent 6" w:semiHidden="0" w:uiPriority="69" w:unhideWhenUsed="0"/>
+    <w:lsdException w:name="Dark List Accent 6" w:semiHidden="0" w:uiPriority="70" w:unhideWhenUsed="0"/>
+    <w:lsdException w:name="Colorful Shading Accent 6" w:semiHidden="0" w:uiPriority="71" w:unhideWhenUsed="0"/>
+    <w:lsdException w:name="Colorful List Accent 6" w:semiHidden="0" w:uiPriority="72" w:unhideWhenUsed="0"/>
+    <w:lsdException w:name="Colorful Grid Accent 6" w:semiHidden="0" w:uiPriority="73" w:unhideWhenUsed="0"/>
+    <w:lsdException w:name="Subtle Emphasis" w:semiHidden="0" w:uiPriority="19" w:unhideWhenUsed="0" w:qFormat="1"/>
+    <w:lsdException w:name="Intense Emphasis" w:semiHidden="0" w:uiPriority="21" w:unhideWhenUsed="0" w:qFormat="1"/>
+    <w:lsdException w:name="Subtle Reference" w:semiHidden="0" w:uiPriority="31" w:unhideWhenUsed="0" w:qFormat="1"/>
+    <w:lsdException w:name="Intense Reference" w:semiHidden="0" w:uiPriority="32" w:unhideWhenUsed="0" w:qFormat="1"/>
+    <w:lsdException w:name="Book Title" w:semiHidden="0" w:uiPriority="33" w:unhideWhenUsed="0" w:qFormat="1"/>
+    <w:lsdException w:name="Bibliography" w:uiPriority="37"/>
+    <w:lsdException w:name="TOC Heading" w:uiPriority="39" w:qFormat="1"/>
   </w:latentStyles>
   <w:style w:type="paragraph" w:default="1" w:styleId="Standaard">
     <w:name w:val="Normal"/>
@@ -4229,7 +6147,7 @@
   <a:extraClrSchemeLst/>
   <a:extLst>
     <a:ext uri="{05A4C25C-085E-4340-85A3-A5531E510DB2}">
-      <thm15:themeFamily xmlns:thm15="http://schemas.microsoft.com/office/thememl/2012/main" name="Ion" id="{B8441ADB-2E43-4AF7-B97A-BD870242C6A8}" vid="{292E63A9-BB86-4E3D-B92A-7223C6510D2E}"/>
+      <thm15:themeFamily xmlns:thm15="http://schemas.microsoft.com/office/thememl/2012/main" xmlns="" name="Ion" id="{B8441ADB-2E43-4AF7-B97A-BD870242C6A8}" vid="{292E63A9-BB86-4E3D-B92A-7223C6510D2E}"/>
     </a:ext>
   </a:extLst>
 </a:theme>
@@ -4257,7 +6175,7 @@
 </file>
 
 <file path=customXml/itemProps2.xml><?xml version="1.0" encoding="utf-8"?>
-<ds:datastoreItem xmlns:ds="http://schemas.openxmlformats.org/officeDocument/2006/customXml" ds:itemID="{C87B371B-6C64-4A6F-AC2D-5499C222241E}">
+<ds:datastoreItem xmlns:ds="http://schemas.openxmlformats.org/officeDocument/2006/customXml" ds:itemID="{2C5E9A73-0B78-4CD1-B209-05CDE2B14629}">
   <ds:schemaRefs>
     <ds:schemaRef ds:uri="http://schemas.openxmlformats.org/officeDocument/2006/bibliography"/>
   </ds:schemaRefs>

</xml_diff>